<commit_message>
Se agrega los 3 punto primeros del documento Propuesta de Proyecto
</commit_message>
<xml_diff>
--- a/Propuesta de Proyecto.docx
+++ b/Propuesta de Proyecto.docx
@@ -197,8 +197,9 @@
         <w:rPr>
           <w:rFonts w:ascii="Helvetica" w:hAnsi="Helvetica" w:cs="Helvetica"/>
           <w:b/>
-          <w:sz w:val="36"/>
-          <w:szCs w:val="36"/>
+          <w:sz w:val="32"/>
+          <w:szCs w:val="32"/>
+          <w:u w:val="single"/>
           <w:lang w:val="es-EC"/>
         </w:rPr>
       </w:pPr>
@@ -206,172 +207,172 @@
         <w:rPr>
           <w:rFonts w:ascii="Helvetica" w:hAnsi="Helvetica" w:cs="Helvetica"/>
           <w:b/>
-          <w:sz w:val="36"/>
-          <w:szCs w:val="36"/>
+          <w:sz w:val="32"/>
+          <w:szCs w:val="32"/>
+          <w:u w:val="single"/>
           <w:lang w:val="es-EC"/>
         </w:rPr>
-        <w:t>[</w:t>
-      </w:r>
-      <w:r>
-        <w:rPr>
-          <w:rFonts w:ascii="Helvetica" w:hAnsi="Helvetica" w:cs="Helvetica"/>
-          <w:b/>
-          <w:sz w:val="36"/>
-          <w:szCs w:val="36"/>
-          <w:lang w:val="es-EC"/>
-        </w:rPr>
-        <w:t>TEMA PROPUESTO</w:t>
-      </w:r>
-      <w:r>
-        <w:rPr>
-          <w:rFonts w:ascii="Helvetica" w:hAnsi="Helvetica" w:cs="Helvetica"/>
-          <w:b/>
-          <w:sz w:val="36"/>
-          <w:szCs w:val="36"/>
-          <w:lang w:val="es-EC"/>
-        </w:rPr>
-        <w:t>]</w:t>
+        <w:t>Sistema de Control de Tickets para la empresa Kliente Strategik</w:t>
       </w:r>
     </w:p>
-    <w:p>
-      <w:pPr>
-        <w:spacing w:after="0"/>
-        <w:jc w:val="center"/>
-        <w:rPr>
-          <w:rFonts w:ascii="Helvetica" w:hAnsi="Helvetica" w:cs="Helvetica"/>
-          <w:b/>
-          <w:sz w:val="30"/>
-          <w:szCs w:val="36"/>
-          <w:lang w:val="es-EC"/>
-        </w:rPr>
-      </w:pPr>
-      <w:r>
-        <w:rPr>
-          <w:rFonts w:ascii="Helvetica" w:hAnsi="Helvetica" w:cs="Helvetica"/>
-          <w:b/>
-          <w:sz w:val="30"/>
-          <w:szCs w:val="36"/>
-          <w:lang w:val="es-EC"/>
-        </w:rPr>
-        <w:t>Integrantes</w:t>
-      </w:r>
-      <w:r>
-        <w:rPr>
-          <w:rFonts w:ascii="Helvetica" w:hAnsi="Helvetica" w:cs="Helvetica"/>
-          <w:b/>
-          <w:sz w:val="30"/>
-          <w:szCs w:val="36"/>
-          <w:lang w:val="es-EC"/>
-        </w:rPr>
-        <w:t xml:space="preserve">: Danny </w:t>
-      </w:r>
-      <w:proofErr w:type="spellStart"/>
-      <w:r>
-        <w:rPr>
-          <w:rFonts w:ascii="Helvetica" w:hAnsi="Helvetica" w:cs="Helvetica"/>
-          <w:b/>
-          <w:sz w:val="30"/>
-          <w:szCs w:val="36"/>
-          <w:lang w:val="es-EC"/>
-        </w:rPr>
-        <w:t>Cardenas</w:t>
-      </w:r>
-      <w:proofErr w:type="spellEnd"/>
-    </w:p>
-    <w:p>
-      <w:pPr>
-        <w:spacing w:after="0"/>
-        <w:jc w:val="center"/>
-        <w:rPr>
-          <w:rFonts w:ascii="Helvetica" w:hAnsi="Helvetica" w:cs="Helvetica"/>
-          <w:b/>
-          <w:sz w:val="30"/>
-          <w:szCs w:val="36"/>
-          <w:lang w:val="es-EC"/>
-        </w:rPr>
-      </w:pPr>
-      <w:proofErr w:type="spellStart"/>
-      <w:r>
-        <w:rPr>
-          <w:rFonts w:ascii="Helvetica" w:hAnsi="Helvetica" w:cs="Helvetica"/>
-          <w:b/>
-          <w:sz w:val="30"/>
-          <w:szCs w:val="36"/>
-          <w:lang w:val="es-EC"/>
-        </w:rPr>
-        <w:t>Adrian</w:t>
-      </w:r>
-      <w:proofErr w:type="spellEnd"/>
-      <w:r>
-        <w:rPr>
-          <w:rFonts w:ascii="Helvetica" w:hAnsi="Helvetica" w:cs="Helvetica"/>
-          <w:b/>
-          <w:sz w:val="30"/>
-          <w:szCs w:val="36"/>
-          <w:lang w:val="es-EC"/>
-        </w:rPr>
-        <w:t xml:space="preserve"> Guadalupe</w:t>
-      </w:r>
-    </w:p>
-    <w:p>
-      <w:pPr>
-        <w:spacing w:after="0"/>
-        <w:jc w:val="center"/>
-        <w:rPr>
-          <w:rFonts w:ascii="Helvetica" w:hAnsi="Helvetica" w:cs="Helvetica"/>
-          <w:b/>
-          <w:sz w:val="30"/>
-          <w:szCs w:val="36"/>
-          <w:lang w:val="es-EC"/>
-        </w:rPr>
-      </w:pPr>
-      <w:r>
-        <w:rPr>
-          <w:rFonts w:ascii="Helvetica" w:hAnsi="Helvetica" w:cs="Helvetica"/>
-          <w:b/>
-          <w:sz w:val="30"/>
-          <w:szCs w:val="36"/>
-          <w:lang w:val="es-EC"/>
-        </w:rPr>
-        <w:t>Bryan Vergara</w:t>
-      </w:r>
-    </w:p>
-    <w:p>
-      <w:pPr>
-        <w:spacing w:after="0"/>
-        <w:jc w:val="center"/>
-        <w:rPr>
-          <w:rFonts w:ascii="Helvetica" w:hAnsi="Helvetica" w:cs="Helvetica"/>
-          <w:b/>
-          <w:sz w:val="30"/>
-          <w:szCs w:val="36"/>
-          <w:lang w:val="es-EC"/>
-        </w:rPr>
-      </w:pPr>
-      <w:r>
-        <w:rPr>
-          <w:rFonts w:ascii="Helvetica" w:hAnsi="Helvetica" w:cs="Helvetica"/>
-          <w:b/>
-          <w:sz w:val="30"/>
-          <w:szCs w:val="36"/>
-          <w:lang w:val="es-EC"/>
-        </w:rPr>
-        <w:t>Pablo Salazar</w:t>
-      </w:r>
-    </w:p>
-    <w:p>
-      <w:pPr>
-        <w:spacing w:after="0"/>
-        <w:jc w:val="center"/>
-        <w:rPr>
-          <w:rFonts w:ascii="Helvetica" w:hAnsi="Helvetica" w:cs="Helvetica"/>
-          <w:b/>
-          <w:sz w:val="36"/>
-          <w:szCs w:val="36"/>
-          <w:lang w:val="es-EC"/>
-        </w:rPr>
-      </w:pPr>
-    </w:p>
+    <w:tbl>
+      <w:tblPr>
+        <w:tblStyle w:val="Tablaconcuadrcula"/>
+        <w:tblW w:w="0" w:type="auto"/>
+        <w:tblBorders>
+          <w:top w:val="none" w:sz="0" w:space="0" w:color="auto"/>
+          <w:left w:val="none" w:sz="0" w:space="0" w:color="auto"/>
+          <w:bottom w:val="none" w:sz="0" w:space="0" w:color="auto"/>
+          <w:right w:val="none" w:sz="0" w:space="0" w:color="auto"/>
+          <w:insideH w:val="none" w:sz="0" w:space="0" w:color="auto"/>
+          <w:insideV w:val="none" w:sz="0" w:space="0" w:color="auto"/>
+        </w:tblBorders>
+        <w:tblLook w:val="04A0" w:firstRow="1" w:lastRow="0" w:firstColumn="1" w:lastColumn="0" w:noHBand="0" w:noVBand="1"/>
+      </w:tblPr>
+      <w:tblGrid>
+        <w:gridCol w:w="4536"/>
+        <w:gridCol w:w="5375"/>
+      </w:tblGrid>
+      <w:tr>
+        <w:tc>
+          <w:tcPr>
+            <w:tcW w:w="4536" w:type="dxa"/>
+            <w:shd w:val="clear" w:color="auto" w:fill="auto"/>
+          </w:tcPr>
+          <w:p>
+            <w:pPr>
+              <w:spacing w:after="0"/>
+              <w:jc w:val="right"/>
+              <w:rPr>
+                <w:rFonts w:ascii="Helvetica" w:hAnsi="Helvetica" w:cs="Helvetica"/>
+                <w:b/>
+                <w:sz w:val="28"/>
+                <w:szCs w:val="28"/>
+                <w:lang w:val="es-EC"/>
+              </w:rPr>
+            </w:pPr>
+            <w:r>
+              <w:rPr>
+                <w:rFonts w:ascii="Helvetica" w:hAnsi="Helvetica" w:cs="Helvetica"/>
+                <w:b/>
+                <w:sz w:val="28"/>
+                <w:szCs w:val="28"/>
+                <w:lang w:val="es-EC"/>
+              </w:rPr>
+              <w:t>Integrantes:</w:t>
+            </w:r>
+          </w:p>
+        </w:tc>
+        <w:tc>
+          <w:tcPr>
+            <w:tcW w:w="5375" w:type="dxa"/>
+            <w:shd w:val="clear" w:color="auto" w:fill="auto"/>
+          </w:tcPr>
+          <w:p>
+            <w:pPr>
+              <w:spacing w:after="0" w:line="240" w:lineRule="auto"/>
+              <w:jc w:val="left"/>
+              <w:rPr>
+                <w:rFonts w:ascii="Helvetica" w:hAnsi="Helvetica" w:cs="Helvetica"/>
+                <w:bCs/>
+                <w:sz w:val="28"/>
+                <w:szCs w:val="28"/>
+                <w:lang w:val="es-EC"/>
+              </w:rPr>
+            </w:pPr>
+            <w:r>
+              <w:rPr>
+                <w:rFonts w:ascii="Helvetica" w:hAnsi="Helvetica" w:cs="Helvetica"/>
+                <w:bCs/>
+                <w:sz w:val="28"/>
+                <w:szCs w:val="28"/>
+                <w:lang w:val="es-EC"/>
+              </w:rPr>
+              <w:t xml:space="preserve">Danny </w:t>
+            </w:r>
+            <w:r>
+              <w:rPr>
+                <w:rFonts w:ascii="Helvetica" w:hAnsi="Helvetica" w:cs="Helvetica"/>
+                <w:bCs/>
+                <w:sz w:val="28"/>
+                <w:szCs w:val="28"/>
+                <w:lang w:val="es-EC"/>
+              </w:rPr>
+              <w:t>Cárdenas</w:t>
+            </w:r>
+          </w:p>
+          <w:p>
+            <w:pPr>
+              <w:spacing w:after="0" w:line="240" w:lineRule="auto"/>
+              <w:jc w:val="left"/>
+              <w:rPr>
+                <w:rFonts w:ascii="Helvetica" w:hAnsi="Helvetica" w:cs="Helvetica"/>
+                <w:bCs/>
+                <w:sz w:val="28"/>
+                <w:szCs w:val="28"/>
+                <w:lang w:val="es-EC"/>
+              </w:rPr>
+            </w:pPr>
+            <w:r>
+              <w:rPr>
+                <w:rFonts w:ascii="Helvetica" w:hAnsi="Helvetica" w:cs="Helvetica"/>
+                <w:bCs/>
+                <w:sz w:val="28"/>
+                <w:szCs w:val="28"/>
+                <w:lang w:val="es-EC"/>
+              </w:rPr>
+              <w:t>Adrián Guadalupe</w:t>
+            </w:r>
+          </w:p>
+          <w:p>
+            <w:pPr>
+              <w:spacing w:after="0" w:line="240" w:lineRule="auto"/>
+              <w:jc w:val="left"/>
+              <w:rPr>
+                <w:rFonts w:ascii="Helvetica" w:hAnsi="Helvetica" w:cs="Helvetica"/>
+                <w:bCs/>
+                <w:sz w:val="28"/>
+                <w:szCs w:val="28"/>
+                <w:lang w:val="es-EC"/>
+              </w:rPr>
+            </w:pPr>
+            <w:r>
+              <w:rPr>
+                <w:rFonts w:ascii="Helvetica" w:hAnsi="Helvetica" w:cs="Helvetica"/>
+                <w:bCs/>
+                <w:sz w:val="28"/>
+                <w:szCs w:val="28"/>
+                <w:lang w:val="es-EC"/>
+              </w:rPr>
+              <w:t>Bryan Vergara</w:t>
+            </w:r>
+          </w:p>
+          <w:p>
+            <w:pPr>
+              <w:spacing w:after="0" w:line="240" w:lineRule="auto"/>
+              <w:jc w:val="left"/>
+              <w:rPr>
+                <w:rFonts w:ascii="Helvetica" w:hAnsi="Helvetica" w:cs="Helvetica"/>
+                <w:b/>
+                <w:sz w:val="28"/>
+                <w:szCs w:val="28"/>
+                <w:lang w:val="es-EC"/>
+              </w:rPr>
+            </w:pPr>
+            <w:r>
+              <w:rPr>
+                <w:rFonts w:ascii="Helvetica" w:hAnsi="Helvetica" w:cs="Helvetica"/>
+                <w:bCs/>
+                <w:sz w:val="28"/>
+                <w:szCs w:val="28"/>
+                <w:lang w:val="es-EC"/>
+              </w:rPr>
+              <w:t>Pablo Salazar</w:t>
+            </w:r>
+          </w:p>
+        </w:tc>
+      </w:tr>
+    </w:tbl>
     <w:p>
       <w:pPr>
         <w:pStyle w:val="Prrafodelista"/>
@@ -405,33 +406,34 @@
     </w:p>
     <w:p>
       <w:pPr>
-        <w:spacing w:after="0"/>
         <w:rPr>
-          <w:rFonts w:ascii="Helvetica" w:hAnsi="Helvetica" w:cs="Helvetica"/>
-          <w:b/>
-          <w:sz w:val="32"/>
           <w:lang w:val="es-EC"/>
         </w:rPr>
       </w:pPr>
     </w:p>
     <w:p>
       <w:pPr>
-        <w:spacing w:after="0"/>
         <w:rPr>
-          <w:rFonts w:ascii="Times New Roman" w:hAnsi="Times New Roman" w:cs="Times New Roman"/>
-          <w:sz w:val="22"/>
-          <w:szCs w:val="22"/>
           <w:lang w:val="es-EC"/>
         </w:rPr>
       </w:pPr>
       <w:r>
         <w:rPr>
-          <w:rFonts w:ascii="Times New Roman" w:hAnsi="Times New Roman" w:cs="Times New Roman"/>
-          <w:sz w:val="22"/>
-          <w:szCs w:val="22"/>
           <w:lang w:val="es-EC"/>
         </w:rPr>
-        <w:t>Explica en qué consiste el proyecto; esto debería servir como una breve introducción a tu aplicación móvil.</w:t>
+        <w:t xml:space="preserve">El proyecto </w:t>
+      </w:r>
+      <w:r>
+        <w:rPr>
+          <w:lang w:val="es-EC"/>
+        </w:rPr>
+        <w:t>busca ayudar a la empresa Kliente Strategik a tener un sistema de control de tickets y procesos, mediante el cual podrá administrar el estado de cada solicitud de ayuda que le llegue al área de operaciones.</w:t>
+      </w:r>
+      <w:r>
+        <w:rPr>
+          <w:lang w:val="es-EC"/>
+        </w:rPr>
+        <w:t xml:space="preserve"> La aplicación deberá poder crear, guardar, visualizar y modificar cada uno de los detalles de los tickets; de esta manera se las personas encargadas podrán monitorear las solicitudes y sus estados.</w:t>
       </w:r>
     </w:p>
     <w:p>
@@ -493,7 +495,7 @@
         <w:rPr>
           <w:lang w:val="es-EC"/>
         </w:rPr>
-        <w:t>Proporcionar de forma clara, los objetivos de la aplicación móvil.</w:t>
+        <w:t>El proyecto móvil tendrá los siguientes objetivos:</w:t>
       </w:r>
     </w:p>
     <w:p>
@@ -501,28 +503,57 @@
         <w:pStyle w:val="Prrafodelista"/>
         <w:numPr>
           <w:ilvl w:val="0"/>
-          <w:numId w:val="39"/>
+          <w:numId w:val="41"/>
         </w:numPr>
+        <w:spacing w:line="276" w:lineRule="auto"/>
         <w:rPr>
           <w:lang w:val="es-EC"/>
         </w:rPr>
       </w:pPr>
-      <w:proofErr w:type="gramStart"/>
       <w:r>
         <w:rPr>
           <w:lang w:val="es-EC"/>
         </w:rPr>
-        <w:t xml:space="preserve">Chart  </w:t>
+        <w:t>Registrar tickets nuevos que sean solicitados al área de operaciones de la empresa Kliente Strategik.</w:t>
       </w:r>
-      <w:proofErr w:type="spellStart"/>
+    </w:p>
+    <w:p>
+      <w:pPr>
+        <w:pStyle w:val="Prrafodelista"/>
+        <w:numPr>
+          <w:ilvl w:val="0"/>
+          <w:numId w:val="41"/>
+        </w:numPr>
+        <w:spacing w:line="276" w:lineRule="auto"/>
+        <w:rPr>
+          <w:lang w:val="es-EC"/>
+        </w:rPr>
+      </w:pPr>
       <w:r>
         <w:rPr>
           <w:lang w:val="es-EC"/>
         </w:rPr>
-        <w:t>lineas</w:t>
+        <w:t>Monitorear los tickets creados y verificar su estado de desarrollo.</w:t>
       </w:r>
-      <w:proofErr w:type="spellEnd"/>
-      <w:proofErr w:type="gramEnd"/>
+    </w:p>
+    <w:p>
+      <w:pPr>
+        <w:pStyle w:val="Prrafodelista"/>
+        <w:numPr>
+          <w:ilvl w:val="0"/>
+          <w:numId w:val="41"/>
+        </w:numPr>
+        <w:spacing w:line="276" w:lineRule="auto"/>
+        <w:rPr>
+          <w:lang w:val="es-EC"/>
+        </w:rPr>
+      </w:pPr>
+      <w:r>
+        <w:rPr>
+          <w:lang w:val="es-EC"/>
+        </w:rPr>
+        <w:t>Agregar descripciones de los procesos realizados en cada ticket.</w:t>
+      </w:r>
     </w:p>
     <w:p>
       <w:pPr>
@@ -570,6 +601,7 @@
     </w:p>
     <w:p>
       <w:pPr>
+        <w:spacing w:line="276" w:lineRule="auto"/>
         <w:rPr>
           <w:lang w:val="es-EC"/>
         </w:rPr>
@@ -578,26 +610,7 @@
         <w:rPr>
           <w:lang w:val="es-EC"/>
         </w:rPr>
-        <w:t>Especificación de requisitos preliminares</w:t>
-      </w:r>
-    </w:p>
-    <w:p>
-      <w:pPr>
-        <w:rPr>
-          <w:lang w:val="es-EC"/>
-        </w:rPr>
-      </w:pPr>
-      <w:r>
-        <w:rPr>
-          <w:lang w:val="es-EC"/>
-        </w:rPr>
-        <w:t>Debe especificar los requisitos y justificar su cumplimiento con.</w:t>
-      </w:r>
-      <w:r>
-        <w:rPr>
-          <w:lang w:val="es-EC"/>
-        </w:rPr>
-        <w:t xml:space="preserve"> </w:t>
+        <w:t>Se buscó dar solución a este problema ya que se verificó que la empresa lleva un registro manual de los tickets, es decir estos son almacenados en una bitácora para después se transcritos a un documento en Excel, este proceso es una perdida de tiempo que puede ser automatizada al integrar una interfaz que permita almacenar toda la data correspondiente a un ticket de manera directa. El sistema creado requiere que pueda estar vinculado a una base de datos donde las personas que tengan acceso a la aplicación puedan tener información de los estados y procesos que realiza un ticket en tiempo real.</w:t>
       </w:r>
     </w:p>
     <w:p>
@@ -628,6 +641,7 @@
           <w:szCs w:val="28"/>
           <w:lang w:val="es-EC" w:eastAsia="en-US"/>
         </w:rPr>
+        <w:lastRenderedPageBreak/>
         <w:t>Prototipo</w:t>
       </w:r>
     </w:p>
@@ -678,7 +692,6 @@
         <w:rPr>
           <w:lang w:val="es-EC"/>
         </w:rPr>
-        <w:lastRenderedPageBreak/>
         <w:t>Usted debe presentar prototipos simples utiliz</w:t>
       </w:r>
       <w:r>
@@ -699,14 +712,12 @@
           <w:lang w:val="es-EC"/>
         </w:rPr>
       </w:pPr>
-      <w:proofErr w:type="spellStart"/>
       <w:r>
         <w:rPr>
           <w:lang w:val="es-EC"/>
         </w:rPr>
         <w:t>Login</w:t>
       </w:r>
-      <w:proofErr w:type="spellEnd"/>
     </w:p>
     <w:p>
       <w:pPr>
@@ -2719,6 +2730,119 @@
     </w:lvl>
   </w:abstractNum>
   <w:abstractNum w:abstractNumId="16" w15:restartNumberingAfterBreak="0">
+    <w:nsid w:val="3C0D007C"/>
+    <w:multiLevelType w:val="hybridMultilevel"/>
+    <w:tmpl w:val="A8FAF70A"/>
+    <w:lvl w:ilvl="0" w:tplc="300A0001">
+      <w:start w:val="1"/>
+      <w:numFmt w:val="bullet"/>
+      <w:lvlText w:val=""/>
+      <w:lvlJc w:val="left"/>
+      <w:pPr>
+        <w:ind w:left="1428" w:hanging="360"/>
+      </w:pPr>
+      <w:rPr>
+        <w:rFonts w:ascii="Symbol" w:hAnsi="Symbol" w:hint="default"/>
+      </w:rPr>
+    </w:lvl>
+    <w:lvl w:ilvl="1" w:tplc="300A0003" w:tentative="1">
+      <w:start w:val="1"/>
+      <w:numFmt w:val="bullet"/>
+      <w:lvlText w:val="o"/>
+      <w:lvlJc w:val="left"/>
+      <w:pPr>
+        <w:ind w:left="2148" w:hanging="360"/>
+      </w:pPr>
+      <w:rPr>
+        <w:rFonts w:ascii="Courier New" w:hAnsi="Courier New" w:cs="Courier New" w:hint="default"/>
+      </w:rPr>
+    </w:lvl>
+    <w:lvl w:ilvl="2" w:tplc="300A0005" w:tentative="1">
+      <w:start w:val="1"/>
+      <w:numFmt w:val="bullet"/>
+      <w:lvlText w:val=""/>
+      <w:lvlJc w:val="left"/>
+      <w:pPr>
+        <w:ind w:left="2868" w:hanging="360"/>
+      </w:pPr>
+      <w:rPr>
+        <w:rFonts w:ascii="Wingdings" w:hAnsi="Wingdings" w:hint="default"/>
+      </w:rPr>
+    </w:lvl>
+    <w:lvl w:ilvl="3" w:tplc="300A0001" w:tentative="1">
+      <w:start w:val="1"/>
+      <w:numFmt w:val="bullet"/>
+      <w:lvlText w:val=""/>
+      <w:lvlJc w:val="left"/>
+      <w:pPr>
+        <w:ind w:left="3588" w:hanging="360"/>
+      </w:pPr>
+      <w:rPr>
+        <w:rFonts w:ascii="Symbol" w:hAnsi="Symbol" w:hint="default"/>
+      </w:rPr>
+    </w:lvl>
+    <w:lvl w:ilvl="4" w:tplc="300A0003" w:tentative="1">
+      <w:start w:val="1"/>
+      <w:numFmt w:val="bullet"/>
+      <w:lvlText w:val="o"/>
+      <w:lvlJc w:val="left"/>
+      <w:pPr>
+        <w:ind w:left="4308" w:hanging="360"/>
+      </w:pPr>
+      <w:rPr>
+        <w:rFonts w:ascii="Courier New" w:hAnsi="Courier New" w:cs="Courier New" w:hint="default"/>
+      </w:rPr>
+    </w:lvl>
+    <w:lvl w:ilvl="5" w:tplc="300A0005" w:tentative="1">
+      <w:start w:val="1"/>
+      <w:numFmt w:val="bullet"/>
+      <w:lvlText w:val=""/>
+      <w:lvlJc w:val="left"/>
+      <w:pPr>
+        <w:ind w:left="5028" w:hanging="360"/>
+      </w:pPr>
+      <w:rPr>
+        <w:rFonts w:ascii="Wingdings" w:hAnsi="Wingdings" w:hint="default"/>
+      </w:rPr>
+    </w:lvl>
+    <w:lvl w:ilvl="6" w:tplc="300A0001" w:tentative="1">
+      <w:start w:val="1"/>
+      <w:numFmt w:val="bullet"/>
+      <w:lvlText w:val=""/>
+      <w:lvlJc w:val="left"/>
+      <w:pPr>
+        <w:ind w:left="5748" w:hanging="360"/>
+      </w:pPr>
+      <w:rPr>
+        <w:rFonts w:ascii="Symbol" w:hAnsi="Symbol" w:hint="default"/>
+      </w:rPr>
+    </w:lvl>
+    <w:lvl w:ilvl="7" w:tplc="300A0003" w:tentative="1">
+      <w:start w:val="1"/>
+      <w:numFmt w:val="bullet"/>
+      <w:lvlText w:val="o"/>
+      <w:lvlJc w:val="left"/>
+      <w:pPr>
+        <w:ind w:left="6468" w:hanging="360"/>
+      </w:pPr>
+      <w:rPr>
+        <w:rFonts w:ascii="Courier New" w:hAnsi="Courier New" w:cs="Courier New" w:hint="default"/>
+      </w:rPr>
+    </w:lvl>
+    <w:lvl w:ilvl="8" w:tplc="300A0005" w:tentative="1">
+      <w:start w:val="1"/>
+      <w:numFmt w:val="bullet"/>
+      <w:lvlText w:val=""/>
+      <w:lvlJc w:val="left"/>
+      <w:pPr>
+        <w:ind w:left="7188" w:hanging="360"/>
+      </w:pPr>
+      <w:rPr>
+        <w:rFonts w:ascii="Wingdings" w:hAnsi="Wingdings" w:hint="default"/>
+      </w:rPr>
+    </w:lvl>
+  </w:abstractNum>
+  <w:abstractNum w:abstractNumId="17" w15:restartNumberingAfterBreak="0">
     <w:nsid w:val="43500763"/>
     <w:multiLevelType w:val="hybridMultilevel"/>
     <w:tmpl w:val="42E6E860"/>
@@ -2831,7 +2955,7 @@
       </w:rPr>
     </w:lvl>
   </w:abstractNum>
-  <w:abstractNum w:abstractNumId="17" w15:restartNumberingAfterBreak="0">
+  <w:abstractNum w:abstractNumId="18" w15:restartNumberingAfterBreak="0">
     <w:nsid w:val="456C1206"/>
     <w:multiLevelType w:val="hybridMultilevel"/>
     <w:tmpl w:val="4D10E56A"/>
@@ -2947,7 +3071,7 @@
       </w:rPr>
     </w:lvl>
   </w:abstractNum>
-  <w:abstractNum w:abstractNumId="18" w15:restartNumberingAfterBreak="0">
+  <w:abstractNum w:abstractNumId="19" w15:restartNumberingAfterBreak="0">
     <w:nsid w:val="45853F35"/>
     <w:multiLevelType w:val="hybridMultilevel"/>
     <w:tmpl w:val="1884EBA0"/>
@@ -3036,7 +3160,7 @@
       </w:pPr>
     </w:lvl>
   </w:abstractNum>
-  <w:abstractNum w:abstractNumId="19" w15:restartNumberingAfterBreak="0">
+  <w:abstractNum w:abstractNumId="20" w15:restartNumberingAfterBreak="0">
     <w:nsid w:val="48680714"/>
     <w:multiLevelType w:val="hybridMultilevel"/>
     <w:tmpl w:val="9518500A"/>
@@ -3149,7 +3273,7 @@
       </w:rPr>
     </w:lvl>
   </w:abstractNum>
-  <w:abstractNum w:abstractNumId="20" w15:restartNumberingAfterBreak="0">
+  <w:abstractNum w:abstractNumId="21" w15:restartNumberingAfterBreak="0">
     <w:nsid w:val="4E420020"/>
     <w:multiLevelType w:val="hybridMultilevel"/>
     <w:tmpl w:val="0430096A"/>
@@ -3262,7 +3386,7 @@
       </w:rPr>
     </w:lvl>
   </w:abstractNum>
-  <w:abstractNum w:abstractNumId="21" w15:restartNumberingAfterBreak="0">
+  <w:abstractNum w:abstractNumId="22" w15:restartNumberingAfterBreak="0">
     <w:nsid w:val="4E9858F9"/>
     <w:multiLevelType w:val="multilevel"/>
     <w:tmpl w:val="3A9CD728"/>
@@ -3411,7 +3535,7 @@
       </w:rPr>
     </w:lvl>
   </w:abstractNum>
-  <w:abstractNum w:abstractNumId="22" w15:restartNumberingAfterBreak="0">
+  <w:abstractNum w:abstractNumId="23" w15:restartNumberingAfterBreak="0">
     <w:nsid w:val="5A2451DE"/>
     <w:multiLevelType w:val="hybridMultilevel"/>
     <w:tmpl w:val="002E21A0"/>
@@ -3524,7 +3648,7 @@
       </w:rPr>
     </w:lvl>
   </w:abstractNum>
-  <w:abstractNum w:abstractNumId="23" w15:restartNumberingAfterBreak="0">
+  <w:abstractNum w:abstractNumId="24" w15:restartNumberingAfterBreak="0">
     <w:nsid w:val="5A594727"/>
     <w:multiLevelType w:val="hybridMultilevel"/>
     <w:tmpl w:val="EE34C2E6"/>
@@ -3637,7 +3761,7 @@
       </w:rPr>
     </w:lvl>
   </w:abstractNum>
-  <w:abstractNum w:abstractNumId="24" w15:restartNumberingAfterBreak="0">
+  <w:abstractNum w:abstractNumId="25" w15:restartNumberingAfterBreak="0">
     <w:nsid w:val="5AB9222C"/>
     <w:multiLevelType w:val="hybridMultilevel"/>
     <w:tmpl w:val="475AAE40"/>
@@ -3750,7 +3874,7 @@
       </w:rPr>
     </w:lvl>
   </w:abstractNum>
-  <w:abstractNum w:abstractNumId="25" w15:restartNumberingAfterBreak="0">
+  <w:abstractNum w:abstractNumId="26" w15:restartNumberingAfterBreak="0">
     <w:nsid w:val="5AE422AB"/>
     <w:multiLevelType w:val="hybridMultilevel"/>
     <w:tmpl w:val="58FE6F24"/>
@@ -3863,7 +3987,7 @@
       </w:rPr>
     </w:lvl>
   </w:abstractNum>
-  <w:abstractNum w:abstractNumId="26" w15:restartNumberingAfterBreak="0">
+  <w:abstractNum w:abstractNumId="27" w15:restartNumberingAfterBreak="0">
     <w:nsid w:val="5F186154"/>
     <w:multiLevelType w:val="multilevel"/>
     <w:tmpl w:val="00000001"/>
@@ -4003,7 +4127,7 @@
       </w:rPr>
     </w:lvl>
   </w:abstractNum>
-  <w:abstractNum w:abstractNumId="27" w15:restartNumberingAfterBreak="0">
+  <w:abstractNum w:abstractNumId="28" w15:restartNumberingAfterBreak="0">
     <w:nsid w:val="61500041"/>
     <w:multiLevelType w:val="hybridMultilevel"/>
     <w:tmpl w:val="1F486F0A"/>
@@ -4116,7 +4240,7 @@
       </w:rPr>
     </w:lvl>
   </w:abstractNum>
-  <w:abstractNum w:abstractNumId="28" w15:restartNumberingAfterBreak="0">
+  <w:abstractNum w:abstractNumId="29" w15:restartNumberingAfterBreak="0">
     <w:nsid w:val="625E68CD"/>
     <w:multiLevelType w:val="hybridMultilevel"/>
     <w:tmpl w:val="9CBA29DA"/>
@@ -4229,7 +4353,7 @@
       </w:rPr>
     </w:lvl>
   </w:abstractNum>
-  <w:abstractNum w:abstractNumId="29" w15:restartNumberingAfterBreak="0">
+  <w:abstractNum w:abstractNumId="30" w15:restartNumberingAfterBreak="0">
     <w:nsid w:val="64D9255F"/>
     <w:multiLevelType w:val="hybridMultilevel"/>
     <w:tmpl w:val="068EC9F4"/>
@@ -4341,7 +4465,7 @@
       </w:rPr>
     </w:lvl>
   </w:abstractNum>
-  <w:abstractNum w:abstractNumId="30" w15:restartNumberingAfterBreak="0">
+  <w:abstractNum w:abstractNumId="31" w15:restartNumberingAfterBreak="0">
     <w:nsid w:val="68530D12"/>
     <w:multiLevelType w:val="hybridMultilevel"/>
     <w:tmpl w:val="3686FEE2"/>
@@ -4427,7 +4551,7 @@
       </w:pPr>
     </w:lvl>
   </w:abstractNum>
-  <w:abstractNum w:abstractNumId="31" w15:restartNumberingAfterBreak="0">
+  <w:abstractNum w:abstractNumId="32" w15:restartNumberingAfterBreak="0">
     <w:nsid w:val="6D354D96"/>
     <w:multiLevelType w:val="hybridMultilevel"/>
     <w:tmpl w:val="59B030F6"/>
@@ -4540,7 +4664,7 @@
       </w:rPr>
     </w:lvl>
   </w:abstractNum>
-  <w:abstractNum w:abstractNumId="32" w15:restartNumberingAfterBreak="0">
+  <w:abstractNum w:abstractNumId="33" w15:restartNumberingAfterBreak="0">
     <w:nsid w:val="738A537D"/>
     <w:multiLevelType w:val="hybridMultilevel"/>
     <w:tmpl w:val="4CC46112"/>
@@ -4653,7 +4777,7 @@
       </w:rPr>
     </w:lvl>
   </w:abstractNum>
-  <w:abstractNum w:abstractNumId="33" w15:restartNumberingAfterBreak="0">
+  <w:abstractNum w:abstractNumId="34" w15:restartNumberingAfterBreak="0">
     <w:nsid w:val="751B5DE0"/>
     <w:multiLevelType w:val="hybridMultilevel"/>
     <w:tmpl w:val="25FA5524"/>
@@ -4766,7 +4890,7 @@
       </w:rPr>
     </w:lvl>
   </w:abstractNum>
-  <w:abstractNum w:abstractNumId="34" w15:restartNumberingAfterBreak="0">
+  <w:abstractNum w:abstractNumId="35" w15:restartNumberingAfterBreak="0">
     <w:nsid w:val="76B43318"/>
     <w:multiLevelType w:val="multilevel"/>
     <w:tmpl w:val="9D8EE7AE"/>
@@ -4915,7 +5039,7 @@
       </w:rPr>
     </w:lvl>
   </w:abstractNum>
-  <w:abstractNum w:abstractNumId="35" w15:restartNumberingAfterBreak="0">
+  <w:abstractNum w:abstractNumId="36" w15:restartNumberingAfterBreak="0">
     <w:nsid w:val="7C150AAD"/>
     <w:multiLevelType w:val="hybridMultilevel"/>
     <w:tmpl w:val="5C50EDC2"/>
@@ -5035,10 +5159,10 @@
     <w:abstractNumId w:val="1"/>
   </w:num>
   <w:num w:numId="3">
-    <w:abstractNumId w:val="23"/>
+    <w:abstractNumId w:val="24"/>
   </w:num>
   <w:num w:numId="4">
-    <w:abstractNumId w:val="25"/>
+    <w:abstractNumId w:val="26"/>
   </w:num>
   <w:num w:numId="5">
     <w:abstractNumId w:val="11"/>
@@ -5053,40 +5177,40 @@
     <w:abstractNumId w:val="8"/>
   </w:num>
   <w:num w:numId="9">
-    <w:abstractNumId w:val="27"/>
+    <w:abstractNumId w:val="28"/>
   </w:num>
   <w:num w:numId="10">
     <w:abstractNumId w:val="7"/>
   </w:num>
   <w:num w:numId="11">
-    <w:abstractNumId w:val="26"/>
+    <w:abstractNumId w:val="27"/>
   </w:num>
   <w:num w:numId="12">
     <w:abstractNumId w:val="12"/>
   </w:num>
   <w:num w:numId="13">
-    <w:abstractNumId w:val="31"/>
+    <w:abstractNumId w:val="32"/>
   </w:num>
   <w:num w:numId="14">
     <w:abstractNumId w:val="10"/>
   </w:num>
   <w:num w:numId="15">
-    <w:abstractNumId w:val="35"/>
+    <w:abstractNumId w:val="36"/>
   </w:num>
   <w:num w:numId="16">
-    <w:abstractNumId w:val="29"/>
+    <w:abstractNumId w:val="30"/>
   </w:num>
   <w:num w:numId="17">
-    <w:abstractNumId w:val="32"/>
+    <w:abstractNumId w:val="33"/>
   </w:num>
   <w:num w:numId="18">
-    <w:abstractNumId w:val="24"/>
+    <w:abstractNumId w:val="25"/>
   </w:num>
   <w:num w:numId="19">
-    <w:abstractNumId w:val="33"/>
+    <w:abstractNumId w:val="34"/>
   </w:num>
   <w:num w:numId="20">
-    <w:abstractNumId w:val="19"/>
+    <w:abstractNumId w:val="20"/>
   </w:num>
   <w:num w:numId="21">
     <w:abstractNumId w:val="13"/>
@@ -5095,19 +5219,19 @@
     <w:abstractNumId w:val="3"/>
   </w:num>
   <w:num w:numId="23">
-    <w:abstractNumId w:val="34"/>
+    <w:abstractNumId w:val="35"/>
   </w:num>
   <w:num w:numId="24">
-    <w:abstractNumId w:val="18"/>
+    <w:abstractNumId w:val="19"/>
   </w:num>
   <w:num w:numId="25">
-    <w:abstractNumId w:val="17"/>
+    <w:abstractNumId w:val="18"/>
   </w:num>
   <w:num w:numId="26">
     <w:abstractNumId w:val="0"/>
   </w:num>
   <w:num w:numId="27">
-    <w:abstractNumId w:val="28"/>
+    <w:abstractNumId w:val="29"/>
   </w:num>
   <w:num w:numId="28">
     <w:abstractNumId w:val="0"/>
@@ -5116,10 +5240,10 @@
     <w:abstractNumId w:val="0"/>
   </w:num>
   <w:num w:numId="30">
-    <w:abstractNumId w:val="22"/>
+    <w:abstractNumId w:val="23"/>
   </w:num>
   <w:num w:numId="31">
-    <w:abstractNumId w:val="20"/>
+    <w:abstractNumId w:val="21"/>
   </w:num>
   <w:num w:numId="32">
     <w:abstractNumId w:val="0"/>
@@ -5134,19 +5258,22 @@
     <w:abstractNumId w:val="14"/>
   </w:num>
   <w:num w:numId="36">
-    <w:abstractNumId w:val="16"/>
+    <w:abstractNumId w:val="17"/>
   </w:num>
   <w:num w:numId="37">
-    <w:abstractNumId w:val="21"/>
+    <w:abstractNumId w:val="22"/>
   </w:num>
   <w:num w:numId="38">
-    <w:abstractNumId w:val="30"/>
+    <w:abstractNumId w:val="31"/>
   </w:num>
   <w:num w:numId="39">
     <w:abstractNumId w:val="9"/>
   </w:num>
   <w:num w:numId="40">
     <w:abstractNumId w:val="4"/>
+  </w:num>
+  <w:num w:numId="41">
+    <w:abstractNumId w:val="16"/>
   </w:num>
 </w:numbering>
 </file>

</xml_diff>

<commit_message>
Se crea el LOGIN
</commit_message>
<xml_diff>
--- a/Propuesta de Proyecto.docx
+++ b/Propuesta de Proyecto.docx
@@ -1,6 +1,6 @@
 
 <file path=word/document.xml><?xml version="1.0" encoding="utf-8"?>
-<w:document xmlns:wpc="http://schemas.microsoft.com/office/word/2010/wordprocessingCanvas" xmlns:cx="http://schemas.microsoft.com/office/drawing/2014/chartex" xmlns:cx1="http://schemas.microsoft.com/office/drawing/2015/9/8/chartex" xmlns:cx2="http://schemas.microsoft.com/office/drawing/2015/10/21/chartex" xmlns:cx3="http://schemas.microsoft.com/office/drawing/2016/5/9/chartex" xmlns:cx4="http://schemas.microsoft.com/office/drawing/2016/5/10/chartex" xmlns:cx5="http://schemas.microsoft.com/office/drawing/2016/5/11/chartex" xmlns:cx6="http://schemas.microsoft.com/office/drawing/2016/5/12/chartex" xmlns:cx7="http://schemas.microsoft.com/office/drawing/2016/5/13/chartex" xmlns:cx8="http://schemas.microsoft.com/office/drawing/2016/5/14/chartex" xmlns:mc="http://schemas.openxmlformats.org/markup-compatibility/2006" xmlns:aink="http://schemas.microsoft.com/office/drawing/2016/ink" xmlns:am3d="http://schemas.microsoft.com/office/drawing/2017/model3d" xmlns:o="urn:schemas-microsoft-com:office:office" xmlns:r="http://schemas.openxmlformats.org/officeDocument/2006/relationships" xmlns:m="http://schemas.openxmlformats.org/officeDocument/2006/math" xmlns:v="urn:schemas-microsoft-com:vml" xmlns:wp14="http://schemas.microsoft.com/office/word/2010/wordprocessingDrawing" xmlns:wp="http://schemas.openxmlformats.org/drawingml/2006/wordprocessingDrawing" xmlns:w10="urn:schemas-microsoft-com:office:word" xmlns:w="http://schemas.openxmlformats.org/wordprocessingml/2006/main" xmlns:w14="http://schemas.microsoft.com/office/word/2010/wordml" xmlns:w15="http://schemas.microsoft.com/office/word/2012/wordml" xmlns:w16cex="http://schemas.microsoft.com/office/word/2018/wordml/cex" xmlns:w16cid="http://schemas.microsoft.com/office/word/2016/wordml/cid" xmlns:w16="http://schemas.microsoft.com/office/word/2018/wordml" xmlns:w16se="http://schemas.microsoft.com/office/word/2015/wordml/symex" xmlns:wpg="http://schemas.microsoft.com/office/word/2010/wordprocessingGroup" xmlns:wpi="http://schemas.microsoft.com/office/word/2010/wordprocessingInk" xmlns:wne="http://schemas.microsoft.com/office/word/2006/wordml" xmlns:wps="http://schemas.microsoft.com/office/word/2010/wordprocessingShape" mc:Ignorable="w14 w15 w16se w16cid w16 w16cex wp14">
+<w:document xmlns:wpc="http://schemas.microsoft.com/office/word/2010/wordprocessingCanvas" xmlns:cx="http://schemas.microsoft.com/office/drawing/2014/chartex" xmlns:mc="http://schemas.openxmlformats.org/markup-compatibility/2006" xmlns:o="urn:schemas-microsoft-com:office:office" xmlns:r="http://schemas.openxmlformats.org/officeDocument/2006/relationships" xmlns:m="http://schemas.openxmlformats.org/officeDocument/2006/math" xmlns:v="urn:schemas-microsoft-com:vml" xmlns:wp14="http://schemas.microsoft.com/office/word/2010/wordprocessingDrawing" xmlns:wp="http://schemas.openxmlformats.org/drawingml/2006/wordprocessingDrawing" xmlns:w10="urn:schemas-microsoft-com:office:word" xmlns:w="http://schemas.openxmlformats.org/wordprocessingml/2006/main" xmlns:w14="http://schemas.microsoft.com/office/word/2010/wordml" xmlns:w15="http://schemas.microsoft.com/office/word/2012/wordml" xmlns:w16se="http://schemas.microsoft.com/office/word/2015/wordml/symex" xmlns:wpg="http://schemas.microsoft.com/office/word/2010/wordprocessingGroup" xmlns:wpi="http://schemas.microsoft.com/office/word/2010/wordprocessingInk" xmlns:wne="http://schemas.microsoft.com/office/word/2006/wordml" xmlns:wps="http://schemas.microsoft.com/office/word/2010/wordprocessingShape" mc:Ignorable="w14 w15 w16se wp14">
   <w:body>
     <w:p>
       <w:pPr>
@@ -263,8 +263,20 @@
           <w:szCs w:val="36"/>
           <w:lang w:val="es-EC"/>
         </w:rPr>
-        <w:t>: Danny Cardenas</w:t>
+        <w:t xml:space="preserve">: Danny </w:t>
       </w:r>
+      <w:proofErr w:type="spellStart"/>
+      <w:r>
+        <w:rPr>
+          <w:rFonts w:ascii="Helvetica" w:hAnsi="Helvetica" w:cs="Helvetica"/>
+          <w:b/>
+          <w:sz w:val="30"/>
+          <w:szCs w:val="36"/>
+          <w:lang w:val="es-EC"/>
+        </w:rPr>
+        <w:t>Cardenas</w:t>
+      </w:r>
+      <w:proofErr w:type="spellEnd"/>
     </w:p>
     <w:p>
       <w:pPr>
@@ -278,6 +290,7 @@
           <w:lang w:val="es-EC"/>
         </w:rPr>
       </w:pPr>
+      <w:proofErr w:type="spellStart"/>
       <w:r>
         <w:rPr>
           <w:rFonts w:ascii="Helvetica" w:hAnsi="Helvetica" w:cs="Helvetica"/>
@@ -286,7 +299,18 @@
           <w:szCs w:val="36"/>
           <w:lang w:val="es-EC"/>
         </w:rPr>
-        <w:t>Adrian Guadalupe</w:t>
+        <w:t>Adrian</w:t>
+      </w:r>
+      <w:proofErr w:type="spellEnd"/>
+      <w:r>
+        <w:rPr>
+          <w:rFonts w:ascii="Helvetica" w:hAnsi="Helvetica" w:cs="Helvetica"/>
+          <w:b/>
+          <w:sz w:val="30"/>
+          <w:szCs w:val="36"/>
+          <w:lang w:val="es-EC"/>
+        </w:rPr>
+        <w:t xml:space="preserve"> Guadalupe</w:t>
       </w:r>
     </w:p>
     <w:p>
@@ -334,6 +358,31 @@
         </w:rPr>
         <w:t>Pablo Salazar</w:t>
       </w:r>
+    </w:p>
+    <w:p>
+      <w:pPr>
+        <w:spacing w:after="0"/>
+        <w:jc w:val="center"/>
+        <w:rPr>
+          <w:rFonts w:ascii="Helvetica" w:hAnsi="Helvetica" w:cs="Helvetica"/>
+          <w:b/>
+          <w:sz w:val="30"/>
+          <w:szCs w:val="36"/>
+          <w:lang w:val="es-EC"/>
+        </w:rPr>
+      </w:pPr>
+      <w:r>
+        <w:rPr>
+          <w:rFonts w:ascii="Helvetica" w:hAnsi="Helvetica" w:cs="Helvetica"/>
+          <w:b/>
+          <w:sz w:val="30"/>
+          <w:szCs w:val="36"/>
+          <w:lang w:val="es-EC"/>
+        </w:rPr>
+        <w:t>asdfasdf</w:t>
+      </w:r>
+      <w:bookmarkStart w:id="0" w:name="_GoBack"/>
+      <w:bookmarkEnd w:id="0"/>
     </w:p>
     <w:p>
       <w:pPr>
@@ -607,6 +656,7 @@
           <w:szCs w:val="22"/>
           <w:lang w:val="es-EC"/>
         </w:rPr>
+        <w:lastRenderedPageBreak/>
         <w:t>Bosquejo de prototipos preliminares</w:t>
       </w:r>
     </w:p>
@@ -626,22 +676,37 @@
         <w:rPr>
           <w:lang w:val="es-EC"/>
         </w:rPr>
-        <w:t>ando herramientas como Balsamiq o cualquier otra</w:t>
+        <w:t xml:space="preserve">ando herramientas como </w:t>
       </w:r>
-    </w:p>
-    <w:p>
-      <w:pPr>
-        <w:rPr>
-          <w:lang w:val="es-EC"/>
-        </w:rPr>
-      </w:pPr>
+      <w:proofErr w:type="spellStart"/>
       <w:r>
         <w:rPr>
           <w:lang w:val="es-EC"/>
         </w:rPr>
-        <w:lastRenderedPageBreak/>
+        <w:t>Balsamiq</w:t>
+      </w:r>
+      <w:proofErr w:type="spellEnd"/>
+      <w:r>
+        <w:rPr>
+          <w:lang w:val="es-EC"/>
+        </w:rPr>
+        <w:t xml:space="preserve"> o cualquier otra</w:t>
+      </w:r>
+    </w:p>
+    <w:p>
+      <w:pPr>
+        <w:rPr>
+          <w:lang w:val="es-EC"/>
+        </w:rPr>
+      </w:pPr>
+      <w:proofErr w:type="spellStart"/>
+      <w:r>
+        <w:rPr>
+          <w:lang w:val="es-EC"/>
+        </w:rPr>
         <w:t>asdasd</w:t>
       </w:r>
+      <w:proofErr w:type="spellEnd"/>
     </w:p>
     <w:sectPr>
       <w:footerReference w:type="default" r:id="rId9"/>
@@ -655,7 +720,7 @@
 </file>
 
 <file path=word/endnotes.xml><?xml version="1.0" encoding="utf-8"?>
-<w:endnotes xmlns:wpc="http://schemas.microsoft.com/office/word/2010/wordprocessingCanvas" xmlns:cx="http://schemas.microsoft.com/office/drawing/2014/chartex" xmlns:cx1="http://schemas.microsoft.com/office/drawing/2015/9/8/chartex" xmlns:cx2="http://schemas.microsoft.com/office/drawing/2015/10/21/chartex" xmlns:cx3="http://schemas.microsoft.com/office/drawing/2016/5/9/chartex" xmlns:cx4="http://schemas.microsoft.com/office/drawing/2016/5/10/chartex" xmlns:cx5="http://schemas.microsoft.com/office/drawing/2016/5/11/chartex" xmlns:cx6="http://schemas.microsoft.com/office/drawing/2016/5/12/chartex" xmlns:cx7="http://schemas.microsoft.com/office/drawing/2016/5/13/chartex" xmlns:cx8="http://schemas.microsoft.com/office/drawing/2016/5/14/chartex" xmlns:mc="http://schemas.openxmlformats.org/markup-compatibility/2006" xmlns:aink="http://schemas.microsoft.com/office/drawing/2016/ink" xmlns:am3d="http://schemas.microsoft.com/office/drawing/2017/model3d" xmlns:o="urn:schemas-microsoft-com:office:office" xmlns:r="http://schemas.openxmlformats.org/officeDocument/2006/relationships" xmlns:m="http://schemas.openxmlformats.org/officeDocument/2006/math" xmlns:v="urn:schemas-microsoft-com:vml" xmlns:wp14="http://schemas.microsoft.com/office/word/2010/wordprocessingDrawing" xmlns:wp="http://schemas.openxmlformats.org/drawingml/2006/wordprocessingDrawing" xmlns:w10="urn:schemas-microsoft-com:office:word" xmlns:w="http://schemas.openxmlformats.org/wordprocessingml/2006/main" xmlns:w14="http://schemas.microsoft.com/office/word/2010/wordml" xmlns:w15="http://schemas.microsoft.com/office/word/2012/wordml" xmlns:w16cex="http://schemas.microsoft.com/office/word/2018/wordml/cex" xmlns:w16cid="http://schemas.microsoft.com/office/word/2016/wordml/cid" xmlns:w16="http://schemas.microsoft.com/office/word/2018/wordml" xmlns:w16se="http://schemas.microsoft.com/office/word/2015/wordml/symex" xmlns:wpg="http://schemas.microsoft.com/office/word/2010/wordprocessingGroup" xmlns:wpi="http://schemas.microsoft.com/office/word/2010/wordprocessingInk" xmlns:wne="http://schemas.microsoft.com/office/word/2006/wordml" xmlns:wps="http://schemas.microsoft.com/office/word/2010/wordprocessingShape" mc:Ignorable="w14 w15 w16se w16cid w16 w16cex wp14">
+<w:endnotes xmlns:wpc="http://schemas.microsoft.com/office/word/2010/wordprocessingCanvas" xmlns:cx="http://schemas.microsoft.com/office/drawing/2014/chartex" xmlns:mc="http://schemas.openxmlformats.org/markup-compatibility/2006" xmlns:o="urn:schemas-microsoft-com:office:office" xmlns:r="http://schemas.openxmlformats.org/officeDocument/2006/relationships" xmlns:m="http://schemas.openxmlformats.org/officeDocument/2006/math" xmlns:v="urn:schemas-microsoft-com:vml" xmlns:wp14="http://schemas.microsoft.com/office/word/2010/wordprocessingDrawing" xmlns:wp="http://schemas.openxmlformats.org/drawingml/2006/wordprocessingDrawing" xmlns:w10="urn:schemas-microsoft-com:office:word" xmlns:w="http://schemas.openxmlformats.org/wordprocessingml/2006/main" xmlns:w14="http://schemas.microsoft.com/office/word/2010/wordml" xmlns:w15="http://schemas.microsoft.com/office/word/2012/wordml" xmlns:w16se="http://schemas.microsoft.com/office/word/2015/wordml/symex" xmlns:wpg="http://schemas.microsoft.com/office/word/2010/wordprocessingGroup" xmlns:wpi="http://schemas.microsoft.com/office/word/2010/wordprocessingInk" xmlns:wne="http://schemas.microsoft.com/office/word/2006/wordml" xmlns:wps="http://schemas.microsoft.com/office/word/2010/wordprocessingShape" mc:Ignorable="w14 w15 w16se wp14">
   <w:endnote w:type="separator" w:id="-1">
     <w:p>
       <w:pPr>
@@ -680,7 +745,7 @@
 </file>
 
 <file path=word/footer1.xml><?xml version="1.0" encoding="utf-8"?>
-<w:ftr xmlns:wpc="http://schemas.microsoft.com/office/word/2010/wordprocessingCanvas" xmlns:cx="http://schemas.microsoft.com/office/drawing/2014/chartex" xmlns:cx1="http://schemas.microsoft.com/office/drawing/2015/9/8/chartex" xmlns:cx2="http://schemas.microsoft.com/office/drawing/2015/10/21/chartex" xmlns:cx3="http://schemas.microsoft.com/office/drawing/2016/5/9/chartex" xmlns:cx4="http://schemas.microsoft.com/office/drawing/2016/5/10/chartex" xmlns:cx5="http://schemas.microsoft.com/office/drawing/2016/5/11/chartex" xmlns:cx6="http://schemas.microsoft.com/office/drawing/2016/5/12/chartex" xmlns:cx7="http://schemas.microsoft.com/office/drawing/2016/5/13/chartex" xmlns:cx8="http://schemas.microsoft.com/office/drawing/2016/5/14/chartex" xmlns:mc="http://schemas.openxmlformats.org/markup-compatibility/2006" xmlns:aink="http://schemas.microsoft.com/office/drawing/2016/ink" xmlns:am3d="http://schemas.microsoft.com/office/drawing/2017/model3d" xmlns:o="urn:schemas-microsoft-com:office:office" xmlns:r="http://schemas.openxmlformats.org/officeDocument/2006/relationships" xmlns:m="http://schemas.openxmlformats.org/officeDocument/2006/math" xmlns:v="urn:schemas-microsoft-com:vml" xmlns:wp14="http://schemas.microsoft.com/office/word/2010/wordprocessingDrawing" xmlns:wp="http://schemas.openxmlformats.org/drawingml/2006/wordprocessingDrawing" xmlns:w10="urn:schemas-microsoft-com:office:word" xmlns:w="http://schemas.openxmlformats.org/wordprocessingml/2006/main" xmlns:w14="http://schemas.microsoft.com/office/word/2010/wordml" xmlns:w15="http://schemas.microsoft.com/office/word/2012/wordml" xmlns:w16cex="http://schemas.microsoft.com/office/word/2018/wordml/cex" xmlns:w16cid="http://schemas.microsoft.com/office/word/2016/wordml/cid" xmlns:w16="http://schemas.microsoft.com/office/word/2018/wordml" xmlns:w16se="http://schemas.microsoft.com/office/word/2015/wordml/symex" xmlns:wpg="http://schemas.microsoft.com/office/word/2010/wordprocessingGroup" xmlns:wpi="http://schemas.microsoft.com/office/word/2010/wordprocessingInk" xmlns:wne="http://schemas.microsoft.com/office/word/2006/wordml" xmlns:wps="http://schemas.microsoft.com/office/word/2010/wordprocessingShape" mc:Ignorable="w14 w15 w16se w16cid w16 w16cex wp14">
+<w:ftr xmlns:wpc="http://schemas.microsoft.com/office/word/2010/wordprocessingCanvas" xmlns:cx="http://schemas.microsoft.com/office/drawing/2014/chartex" xmlns:mc="http://schemas.openxmlformats.org/markup-compatibility/2006" xmlns:o="urn:schemas-microsoft-com:office:office" xmlns:r="http://schemas.openxmlformats.org/officeDocument/2006/relationships" xmlns:m="http://schemas.openxmlformats.org/officeDocument/2006/math" xmlns:v="urn:schemas-microsoft-com:vml" xmlns:wp14="http://schemas.microsoft.com/office/word/2010/wordprocessingDrawing" xmlns:wp="http://schemas.openxmlformats.org/drawingml/2006/wordprocessingDrawing" xmlns:w10="urn:schemas-microsoft-com:office:word" xmlns:w="http://schemas.openxmlformats.org/wordprocessingml/2006/main" xmlns:w14="http://schemas.microsoft.com/office/word/2010/wordml" xmlns:w15="http://schemas.microsoft.com/office/word/2012/wordml" xmlns:w16se="http://schemas.microsoft.com/office/word/2015/wordml/symex" xmlns:wpg="http://schemas.microsoft.com/office/word/2010/wordprocessingGroup" xmlns:wpi="http://schemas.microsoft.com/office/word/2010/wordprocessingInk" xmlns:wne="http://schemas.microsoft.com/office/word/2006/wordml" xmlns:wps="http://schemas.microsoft.com/office/word/2010/wordprocessingShape" mc:Ignorable="w14 w15 w16se wp14">
   <w:p>
     <w:pPr>
       <w:pStyle w:val="Piedepgina"/>
@@ -732,7 +797,7 @@
       <w:rPr>
         <w:noProof/>
       </w:rPr>
-      <w:t>1</w:t>
+      <w:t>2</w:t>
     </w:r>
     <w:r>
       <w:fldChar w:fldCharType="end"/>
@@ -742,7 +807,7 @@
 </file>
 
 <file path=word/footnotes.xml><?xml version="1.0" encoding="utf-8"?>
-<w:footnotes xmlns:wpc="http://schemas.microsoft.com/office/word/2010/wordprocessingCanvas" xmlns:cx="http://schemas.microsoft.com/office/drawing/2014/chartex" xmlns:cx1="http://schemas.microsoft.com/office/drawing/2015/9/8/chartex" xmlns:cx2="http://schemas.microsoft.com/office/drawing/2015/10/21/chartex" xmlns:cx3="http://schemas.microsoft.com/office/drawing/2016/5/9/chartex" xmlns:cx4="http://schemas.microsoft.com/office/drawing/2016/5/10/chartex" xmlns:cx5="http://schemas.microsoft.com/office/drawing/2016/5/11/chartex" xmlns:cx6="http://schemas.microsoft.com/office/drawing/2016/5/12/chartex" xmlns:cx7="http://schemas.microsoft.com/office/drawing/2016/5/13/chartex" xmlns:cx8="http://schemas.microsoft.com/office/drawing/2016/5/14/chartex" xmlns:mc="http://schemas.openxmlformats.org/markup-compatibility/2006" xmlns:aink="http://schemas.microsoft.com/office/drawing/2016/ink" xmlns:am3d="http://schemas.microsoft.com/office/drawing/2017/model3d" xmlns:o="urn:schemas-microsoft-com:office:office" xmlns:r="http://schemas.openxmlformats.org/officeDocument/2006/relationships" xmlns:m="http://schemas.openxmlformats.org/officeDocument/2006/math" xmlns:v="urn:schemas-microsoft-com:vml" xmlns:wp14="http://schemas.microsoft.com/office/word/2010/wordprocessingDrawing" xmlns:wp="http://schemas.openxmlformats.org/drawingml/2006/wordprocessingDrawing" xmlns:w10="urn:schemas-microsoft-com:office:word" xmlns:w="http://schemas.openxmlformats.org/wordprocessingml/2006/main" xmlns:w14="http://schemas.microsoft.com/office/word/2010/wordml" xmlns:w15="http://schemas.microsoft.com/office/word/2012/wordml" xmlns:w16cex="http://schemas.microsoft.com/office/word/2018/wordml/cex" xmlns:w16cid="http://schemas.microsoft.com/office/word/2016/wordml/cid" xmlns:w16="http://schemas.microsoft.com/office/word/2018/wordml" xmlns:w16se="http://schemas.microsoft.com/office/word/2015/wordml/symex" xmlns:wpg="http://schemas.microsoft.com/office/word/2010/wordprocessingGroup" xmlns:wpi="http://schemas.microsoft.com/office/word/2010/wordprocessingInk" xmlns:wne="http://schemas.microsoft.com/office/word/2006/wordml" xmlns:wps="http://schemas.microsoft.com/office/word/2010/wordprocessingShape" mc:Ignorable="w14 w15 w16se w16cid w16 w16cex wp14">
+<w:footnotes xmlns:wpc="http://schemas.microsoft.com/office/word/2010/wordprocessingCanvas" xmlns:cx="http://schemas.microsoft.com/office/drawing/2014/chartex" xmlns:mc="http://schemas.openxmlformats.org/markup-compatibility/2006" xmlns:o="urn:schemas-microsoft-com:office:office" xmlns:r="http://schemas.openxmlformats.org/officeDocument/2006/relationships" xmlns:m="http://schemas.openxmlformats.org/officeDocument/2006/math" xmlns:v="urn:schemas-microsoft-com:vml" xmlns:wp14="http://schemas.microsoft.com/office/word/2010/wordprocessingDrawing" xmlns:wp="http://schemas.openxmlformats.org/drawingml/2006/wordprocessingDrawing" xmlns:w10="urn:schemas-microsoft-com:office:word" xmlns:w="http://schemas.openxmlformats.org/wordprocessingml/2006/main" xmlns:w14="http://schemas.microsoft.com/office/word/2010/wordml" xmlns:w15="http://schemas.microsoft.com/office/word/2012/wordml" xmlns:w16se="http://schemas.microsoft.com/office/word/2015/wordml/symex" xmlns:wpg="http://schemas.microsoft.com/office/word/2010/wordprocessingGroup" xmlns:wpi="http://schemas.microsoft.com/office/word/2010/wordprocessingInk" xmlns:wne="http://schemas.microsoft.com/office/word/2006/wordml" xmlns:wps="http://schemas.microsoft.com/office/word/2010/wordprocessingShape" mc:Ignorable="w14 w15 w16se wp14">
   <w:footnote w:type="separator" w:id="-1">
     <w:p>
       <w:pPr>
@@ -767,7 +832,7 @@
 </file>
 
 <file path=word/numbering.xml><?xml version="1.0" encoding="utf-8"?>
-<w:numbering xmlns:wpc="http://schemas.microsoft.com/office/word/2010/wordprocessingCanvas" xmlns:cx="http://schemas.microsoft.com/office/drawing/2014/chartex" xmlns:cx1="http://schemas.microsoft.com/office/drawing/2015/9/8/chartex" xmlns:cx2="http://schemas.microsoft.com/office/drawing/2015/10/21/chartex" xmlns:cx3="http://schemas.microsoft.com/office/drawing/2016/5/9/chartex" xmlns:cx4="http://schemas.microsoft.com/office/drawing/2016/5/10/chartex" xmlns:cx5="http://schemas.microsoft.com/office/drawing/2016/5/11/chartex" xmlns:cx6="http://schemas.microsoft.com/office/drawing/2016/5/12/chartex" xmlns:cx7="http://schemas.microsoft.com/office/drawing/2016/5/13/chartex" xmlns:cx8="http://schemas.microsoft.com/office/drawing/2016/5/14/chartex" xmlns:mc="http://schemas.openxmlformats.org/markup-compatibility/2006" xmlns:aink="http://schemas.microsoft.com/office/drawing/2016/ink" xmlns:am3d="http://schemas.microsoft.com/office/drawing/2017/model3d" xmlns:o="urn:schemas-microsoft-com:office:office" xmlns:r="http://schemas.openxmlformats.org/officeDocument/2006/relationships" xmlns:m="http://schemas.openxmlformats.org/officeDocument/2006/math" xmlns:v="urn:schemas-microsoft-com:vml" xmlns:wp14="http://schemas.microsoft.com/office/word/2010/wordprocessingDrawing" xmlns:wp="http://schemas.openxmlformats.org/drawingml/2006/wordprocessingDrawing" xmlns:w10="urn:schemas-microsoft-com:office:word" xmlns:w="http://schemas.openxmlformats.org/wordprocessingml/2006/main" xmlns:w14="http://schemas.microsoft.com/office/word/2010/wordml" xmlns:w15="http://schemas.microsoft.com/office/word/2012/wordml" xmlns:w16cex="http://schemas.microsoft.com/office/word/2018/wordml/cex" xmlns:w16cid="http://schemas.microsoft.com/office/word/2016/wordml/cid" xmlns:w16="http://schemas.microsoft.com/office/word/2018/wordml" xmlns:w16se="http://schemas.microsoft.com/office/word/2015/wordml/symex" xmlns:wpg="http://schemas.microsoft.com/office/word/2010/wordprocessingGroup" xmlns:wpi="http://schemas.microsoft.com/office/word/2010/wordprocessingInk" xmlns:wne="http://schemas.microsoft.com/office/word/2006/wordml" xmlns:wps="http://schemas.microsoft.com/office/word/2010/wordprocessingShape" mc:Ignorable="w14 w15 w16se w16cid w16 w16cex wp14">
+<w:numbering xmlns:wpc="http://schemas.microsoft.com/office/word/2010/wordprocessingCanvas" xmlns:cx="http://schemas.microsoft.com/office/drawing/2014/chartex" xmlns:mc="http://schemas.openxmlformats.org/markup-compatibility/2006" xmlns:o="urn:schemas-microsoft-com:office:office" xmlns:r="http://schemas.openxmlformats.org/officeDocument/2006/relationships" xmlns:m="http://schemas.openxmlformats.org/officeDocument/2006/math" xmlns:v="urn:schemas-microsoft-com:vml" xmlns:wp14="http://schemas.microsoft.com/office/word/2010/wordprocessingDrawing" xmlns:wp="http://schemas.openxmlformats.org/drawingml/2006/wordprocessingDrawing" xmlns:w10="urn:schemas-microsoft-com:office:word" xmlns:w="http://schemas.openxmlformats.org/wordprocessingml/2006/main" xmlns:w14="http://schemas.microsoft.com/office/word/2010/wordml" xmlns:w15="http://schemas.microsoft.com/office/word/2012/wordml" xmlns:w16se="http://schemas.microsoft.com/office/word/2015/wordml/symex" xmlns:wpg="http://schemas.microsoft.com/office/word/2010/wordprocessingGroup" xmlns:wpi="http://schemas.microsoft.com/office/word/2010/wordprocessingInk" xmlns:wne="http://schemas.microsoft.com/office/word/2006/wordml" xmlns:wps="http://schemas.microsoft.com/office/word/2010/wordprocessingShape" mc:Ignorable="w14 w15 w16se wp14">
   <w:abstractNum w:abstractNumId="0" w15:restartNumberingAfterBreak="0">
     <w:nsid w:val="00000001"/>
     <w:multiLevelType w:val="multilevel"/>
@@ -4793,7 +4858,7 @@
 </file>
 
 <file path=word/styles.xml><?xml version="1.0" encoding="utf-8"?>
-<w:styles xmlns:mc="http://schemas.openxmlformats.org/markup-compatibility/2006" xmlns:r="http://schemas.openxmlformats.org/officeDocument/2006/relationships" xmlns:w="http://schemas.openxmlformats.org/wordprocessingml/2006/main" xmlns:w14="http://schemas.microsoft.com/office/word/2010/wordml" xmlns:w15="http://schemas.microsoft.com/office/word/2012/wordml" xmlns:w16cex="http://schemas.microsoft.com/office/word/2018/wordml/cex" xmlns:w16cid="http://schemas.microsoft.com/office/word/2016/wordml/cid" xmlns:w16="http://schemas.microsoft.com/office/word/2018/wordml" xmlns:w16se="http://schemas.microsoft.com/office/word/2015/wordml/symex" mc:Ignorable="w14 w15 w16se w16cid w16 w16cex">
+<w:styles xmlns:mc="http://schemas.openxmlformats.org/markup-compatibility/2006" xmlns:r="http://schemas.openxmlformats.org/officeDocument/2006/relationships" xmlns:w="http://schemas.openxmlformats.org/wordprocessingml/2006/main" xmlns:w14="http://schemas.microsoft.com/office/word/2010/wordml" xmlns:w15="http://schemas.microsoft.com/office/word/2012/wordml" xmlns:w16se="http://schemas.microsoft.com/office/word/2015/wordml/symex" mc:Ignorable="w14 w15 w16se">
   <w:docDefaults>
     <w:rPrDefault>
       <w:rPr>
@@ -4803,7 +4868,7 @@
     </w:rPrDefault>
     <w:pPrDefault/>
   </w:docDefaults>
-  <w:latentStyles w:defLockedState="0" w:defUIPriority="99" w:defSemiHidden="0" w:defUnhideWhenUsed="0" w:defQFormat="0" w:count="376">
+  <w:latentStyles w:defLockedState="0" w:defUIPriority="99" w:defSemiHidden="0" w:defUnhideWhenUsed="0" w:defQFormat="0" w:count="371">
     <w:lsdException w:name="Normal" w:uiPriority="0" w:qFormat="1"/>
     <w:lsdException w:name="heading 1" w:uiPriority="0" w:qFormat="1"/>
     <w:lsdException w:name="heading 2" w:uiPriority="9" w:qFormat="1"/>
@@ -4909,6 +4974,7 @@
     <w:lsdException w:name="HTML Sample" w:semiHidden="1" w:unhideWhenUsed="1"/>
     <w:lsdException w:name="HTML Typewriter" w:semiHidden="1" w:unhideWhenUsed="1"/>
     <w:lsdException w:name="HTML Variable" w:semiHidden="1" w:unhideWhenUsed="1"/>
+    <w:lsdException w:name="Normal Table" w:semiHidden="1" w:unhideWhenUsed="1"/>
     <w:lsdException w:name="annotation subject" w:semiHidden="1" w:unhideWhenUsed="1"/>
     <w:lsdException w:name="No List" w:semiHidden="1" w:unhideWhenUsed="1"/>
     <w:lsdException w:name="Outline List 1" w:semiHidden="1" w:unhideWhenUsed="1"/>
@@ -4951,8 +5017,11 @@
     <w:lsdException w:name="Table Contemporary" w:semiHidden="1" w:unhideWhenUsed="1"/>
     <w:lsdException w:name="Table Elegant" w:semiHidden="1" w:unhideWhenUsed="1"/>
     <w:lsdException w:name="Table Professional" w:semiHidden="1" w:unhideWhenUsed="1"/>
+    <w:lsdException w:name="Table Subtle 1" w:semiHidden="1" w:unhideWhenUsed="1"/>
     <w:lsdException w:name="Table Subtle 2" w:semiHidden="1" w:unhideWhenUsed="1"/>
     <w:lsdException w:name="Table Web 1" w:semiHidden="1" w:unhideWhenUsed="1"/>
+    <w:lsdException w:name="Table Web 2" w:semiHidden="1" w:unhideWhenUsed="1"/>
+    <w:lsdException w:name="Table Web 3" w:semiHidden="1" w:unhideWhenUsed="1"/>
     <w:lsdException w:name="Balloon Text" w:semiHidden="1" w:unhideWhenUsed="1"/>
     <w:lsdException w:name="Table Grid" w:uiPriority="59"/>
     <w:lsdException w:name="Table Theme" w:semiHidden="1" w:unhideWhenUsed="1"/>
@@ -5162,11 +5231,6 @@
     <w:lsdException w:name="List Table 5 Dark Accent 6" w:uiPriority="50"/>
     <w:lsdException w:name="List Table 6 Colorful Accent 6" w:uiPriority="51"/>
     <w:lsdException w:name="List Table 7 Colorful Accent 6" w:uiPriority="52"/>
-    <w:lsdException w:name="Mention" w:semiHidden="1" w:unhideWhenUsed="1"/>
-    <w:lsdException w:name="Smart Hyperlink" w:semiHidden="1" w:unhideWhenUsed="1"/>
-    <w:lsdException w:name="Hashtag" w:semiHidden="1" w:unhideWhenUsed="1"/>
-    <w:lsdException w:name="Unresolved Mention" w:semiHidden="1" w:unhideWhenUsed="1"/>
-    <w:lsdException w:name="Smart Link" w:semiHidden="1" w:unhideWhenUsed="1"/>
   </w:latentStyles>
   <w:style w:type="paragraph" w:default="1" w:styleId="Normal">
     <w:name w:val="Normal"/>
@@ -6301,7 +6365,7 @@
 </file>
 
 <file path=customXml/itemProps1.xml><?xml version="1.0" encoding="utf-8"?>
-<ds:datastoreItem xmlns:ds="http://schemas.openxmlformats.org/officeDocument/2006/customXml" ds:itemID="{997ED7FF-508F-41B6-B17D-C30622C19E67}">
+<ds:datastoreItem xmlns:ds="http://schemas.openxmlformats.org/officeDocument/2006/customXml" ds:itemID="{28E809C4-611E-4F9E-8F12-E301220E7FBC}">
   <ds:schemaRefs>
     <ds:schemaRef ds:uri="http://schemas.openxmlformats.org/officeDocument/2006/bibliography"/>
   </ds:schemaRefs>

</xml_diff>

<commit_message>
Se copia las imagenes
</commit_message>
<xml_diff>
--- a/Propuesta de Proyecto.docx
+++ b/Propuesta de Proyecto.docx
@@ -1,6 +1,6 @@
 
 <file path=word/document.xml><?xml version="1.0" encoding="utf-8"?>
-<w:document xmlns:wpc="http://schemas.microsoft.com/office/word/2010/wordprocessingCanvas" xmlns:cx="http://schemas.microsoft.com/office/drawing/2014/chartex" xmlns:mc="http://schemas.openxmlformats.org/markup-compatibility/2006" xmlns:o="urn:schemas-microsoft-com:office:office" xmlns:r="http://schemas.openxmlformats.org/officeDocument/2006/relationships" xmlns:m="http://schemas.openxmlformats.org/officeDocument/2006/math" xmlns:v="urn:schemas-microsoft-com:vml" xmlns:wp14="http://schemas.microsoft.com/office/word/2010/wordprocessingDrawing" xmlns:wp="http://schemas.openxmlformats.org/drawingml/2006/wordprocessingDrawing" xmlns:w10="urn:schemas-microsoft-com:office:word" xmlns:w="http://schemas.openxmlformats.org/wordprocessingml/2006/main" xmlns:w14="http://schemas.microsoft.com/office/word/2010/wordml" xmlns:w15="http://schemas.microsoft.com/office/word/2012/wordml" xmlns:w16se="http://schemas.microsoft.com/office/word/2015/wordml/symex" xmlns:wpg="http://schemas.microsoft.com/office/word/2010/wordprocessingGroup" xmlns:wpi="http://schemas.microsoft.com/office/word/2010/wordprocessingInk" xmlns:wne="http://schemas.microsoft.com/office/word/2006/wordml" xmlns:wps="http://schemas.microsoft.com/office/word/2010/wordprocessingShape" mc:Ignorable="w14 w15 w16se wp14">
+<w:document xmlns:wpc="http://schemas.microsoft.com/office/word/2010/wordprocessingCanvas" xmlns:cx="http://schemas.microsoft.com/office/drawing/2014/chartex" xmlns:cx1="http://schemas.microsoft.com/office/drawing/2015/9/8/chartex" xmlns:cx2="http://schemas.microsoft.com/office/drawing/2015/10/21/chartex" xmlns:cx3="http://schemas.microsoft.com/office/drawing/2016/5/9/chartex" xmlns:cx4="http://schemas.microsoft.com/office/drawing/2016/5/10/chartex" xmlns:cx5="http://schemas.microsoft.com/office/drawing/2016/5/11/chartex" xmlns:cx6="http://schemas.microsoft.com/office/drawing/2016/5/12/chartex" xmlns:cx7="http://schemas.microsoft.com/office/drawing/2016/5/13/chartex" xmlns:cx8="http://schemas.microsoft.com/office/drawing/2016/5/14/chartex" xmlns:mc="http://schemas.openxmlformats.org/markup-compatibility/2006" xmlns:aink="http://schemas.microsoft.com/office/drawing/2016/ink" xmlns:am3d="http://schemas.microsoft.com/office/drawing/2017/model3d" xmlns:o="urn:schemas-microsoft-com:office:office" xmlns:r="http://schemas.openxmlformats.org/officeDocument/2006/relationships" xmlns:m="http://schemas.openxmlformats.org/officeDocument/2006/math" xmlns:v="urn:schemas-microsoft-com:vml" xmlns:wp14="http://schemas.microsoft.com/office/word/2010/wordprocessingDrawing" xmlns:wp="http://schemas.openxmlformats.org/drawingml/2006/wordprocessingDrawing" xmlns:w10="urn:schemas-microsoft-com:office:word" xmlns:w="http://schemas.openxmlformats.org/wordprocessingml/2006/main" xmlns:w14="http://schemas.microsoft.com/office/word/2010/wordml" xmlns:w15="http://schemas.microsoft.com/office/word/2012/wordml" xmlns:w16cex="http://schemas.microsoft.com/office/word/2018/wordml/cex" xmlns:w16cid="http://schemas.microsoft.com/office/word/2016/wordml/cid" xmlns:w16="http://schemas.microsoft.com/office/word/2018/wordml" xmlns:w16se="http://schemas.microsoft.com/office/word/2015/wordml/symex" xmlns:wpg="http://schemas.microsoft.com/office/word/2010/wordprocessingGroup" xmlns:wpi="http://schemas.microsoft.com/office/word/2010/wordprocessingInk" xmlns:wne="http://schemas.microsoft.com/office/word/2006/wordml" xmlns:wps="http://schemas.microsoft.com/office/word/2010/wordprocessingShape" mc:Ignorable="w14 w15 w16se w16cid w16 w16cex wp14">
   <w:body>
     <w:p>
       <w:pPr>
@@ -197,8 +197,9 @@
         <w:rPr>
           <w:rFonts w:ascii="Helvetica" w:hAnsi="Helvetica" w:cs="Helvetica"/>
           <w:b/>
-          <w:sz w:val="36"/>
-          <w:szCs w:val="36"/>
+          <w:sz w:val="32"/>
+          <w:szCs w:val="32"/>
+          <w:u w:val="single"/>
           <w:lang w:val="es-EC"/>
         </w:rPr>
       </w:pPr>
@@ -206,197 +207,172 @@
         <w:rPr>
           <w:rFonts w:ascii="Helvetica" w:hAnsi="Helvetica" w:cs="Helvetica"/>
           <w:b/>
-          <w:sz w:val="36"/>
-          <w:szCs w:val="36"/>
+          <w:sz w:val="32"/>
+          <w:szCs w:val="32"/>
+          <w:u w:val="single"/>
           <w:lang w:val="es-EC"/>
         </w:rPr>
-        <w:t>[</w:t>
-      </w:r>
-      <w:r>
-        <w:rPr>
-          <w:rFonts w:ascii="Helvetica" w:hAnsi="Helvetica" w:cs="Helvetica"/>
-          <w:b/>
-          <w:sz w:val="36"/>
-          <w:szCs w:val="36"/>
-          <w:lang w:val="es-EC"/>
-        </w:rPr>
-        <w:t>TEMA PROPUESTO</w:t>
-      </w:r>
-      <w:r>
-        <w:rPr>
-          <w:rFonts w:ascii="Helvetica" w:hAnsi="Helvetica" w:cs="Helvetica"/>
-          <w:b/>
-          <w:sz w:val="36"/>
-          <w:szCs w:val="36"/>
-          <w:lang w:val="es-EC"/>
-        </w:rPr>
-        <w:t>]</w:t>
+        <w:t>Sistema de Control de Tickets para la empresa Kliente Strategik</w:t>
       </w:r>
     </w:p>
-    <w:p>
-      <w:pPr>
-        <w:spacing w:after="0"/>
-        <w:jc w:val="center"/>
-        <w:rPr>
-          <w:rFonts w:ascii="Helvetica" w:hAnsi="Helvetica" w:cs="Helvetica"/>
-          <w:b/>
-          <w:sz w:val="30"/>
-          <w:szCs w:val="36"/>
-          <w:lang w:val="es-EC"/>
-        </w:rPr>
-      </w:pPr>
-      <w:r>
-        <w:rPr>
-          <w:rFonts w:ascii="Helvetica" w:hAnsi="Helvetica" w:cs="Helvetica"/>
-          <w:b/>
-          <w:sz w:val="30"/>
-          <w:szCs w:val="36"/>
-          <w:lang w:val="es-EC"/>
-        </w:rPr>
-        <w:t>Integrantes</w:t>
-      </w:r>
-      <w:r>
-        <w:rPr>
-          <w:rFonts w:ascii="Helvetica" w:hAnsi="Helvetica" w:cs="Helvetica"/>
-          <w:b/>
-          <w:sz w:val="30"/>
-          <w:szCs w:val="36"/>
-          <w:lang w:val="es-EC"/>
-        </w:rPr>
-        <w:t xml:space="preserve">: Danny </w:t>
-      </w:r>
-      <w:proofErr w:type="spellStart"/>
-      <w:r>
-        <w:rPr>
-          <w:rFonts w:ascii="Helvetica" w:hAnsi="Helvetica" w:cs="Helvetica"/>
-          <w:b/>
-          <w:sz w:val="30"/>
-          <w:szCs w:val="36"/>
-          <w:lang w:val="es-EC"/>
-        </w:rPr>
-        <w:t>Cardenas</w:t>
-      </w:r>
-      <w:proofErr w:type="spellEnd"/>
-    </w:p>
-    <w:p>
-      <w:pPr>
-        <w:spacing w:after="0"/>
-        <w:jc w:val="center"/>
-        <w:rPr>
-          <w:rFonts w:ascii="Helvetica" w:hAnsi="Helvetica" w:cs="Helvetica"/>
-          <w:b/>
-          <w:sz w:val="30"/>
-          <w:szCs w:val="36"/>
-          <w:lang w:val="es-EC"/>
-        </w:rPr>
-      </w:pPr>
-      <w:proofErr w:type="spellStart"/>
-      <w:r>
-        <w:rPr>
-          <w:rFonts w:ascii="Helvetica" w:hAnsi="Helvetica" w:cs="Helvetica"/>
-          <w:b/>
-          <w:sz w:val="30"/>
-          <w:szCs w:val="36"/>
-          <w:lang w:val="es-EC"/>
-        </w:rPr>
-        <w:t>Adrian</w:t>
-      </w:r>
-      <w:proofErr w:type="spellEnd"/>
-      <w:r>
-        <w:rPr>
-          <w:rFonts w:ascii="Helvetica" w:hAnsi="Helvetica" w:cs="Helvetica"/>
-          <w:b/>
-          <w:sz w:val="30"/>
-          <w:szCs w:val="36"/>
-          <w:lang w:val="es-EC"/>
-        </w:rPr>
-        <w:t xml:space="preserve"> Guadalupe</w:t>
-      </w:r>
-    </w:p>
-    <w:p>
-      <w:pPr>
-        <w:spacing w:after="0"/>
-        <w:jc w:val="center"/>
-        <w:rPr>
-          <w:rFonts w:ascii="Helvetica" w:hAnsi="Helvetica" w:cs="Helvetica"/>
-          <w:b/>
-          <w:sz w:val="30"/>
-          <w:szCs w:val="36"/>
-          <w:lang w:val="es-EC"/>
-        </w:rPr>
-      </w:pPr>
-      <w:r>
-        <w:rPr>
-          <w:rFonts w:ascii="Helvetica" w:hAnsi="Helvetica" w:cs="Helvetica"/>
-          <w:b/>
-          <w:sz w:val="30"/>
-          <w:szCs w:val="36"/>
-          <w:lang w:val="es-EC"/>
-        </w:rPr>
-        <w:t>Bryan Vergara</w:t>
-      </w:r>
-    </w:p>
-    <w:p>
-      <w:pPr>
-        <w:spacing w:after="0"/>
-        <w:jc w:val="center"/>
-        <w:rPr>
-          <w:rFonts w:ascii="Helvetica" w:hAnsi="Helvetica" w:cs="Helvetica"/>
-          <w:b/>
-          <w:sz w:val="30"/>
-          <w:szCs w:val="36"/>
-          <w:lang w:val="es-EC"/>
-        </w:rPr>
-      </w:pPr>
-      <w:r>
-        <w:rPr>
-          <w:rFonts w:ascii="Helvetica" w:hAnsi="Helvetica" w:cs="Helvetica"/>
-          <w:b/>
-          <w:sz w:val="30"/>
-          <w:szCs w:val="36"/>
-          <w:lang w:val="es-EC"/>
-        </w:rPr>
-        <w:t>Pablo Salazar</w:t>
-      </w:r>
-    </w:p>
-    <w:p>
-      <w:pPr>
-        <w:spacing w:after="0"/>
-        <w:jc w:val="center"/>
-        <w:rPr>
-          <w:rFonts w:ascii="Helvetica" w:hAnsi="Helvetica" w:cs="Helvetica"/>
-          <w:b/>
-          <w:sz w:val="30"/>
-          <w:szCs w:val="36"/>
-          <w:lang w:val="es-EC"/>
-        </w:rPr>
-      </w:pPr>
-      <w:r>
-        <w:rPr>
-          <w:rFonts w:ascii="Helvetica" w:hAnsi="Helvetica" w:cs="Helvetica"/>
-          <w:b/>
-          <w:sz w:val="30"/>
-          <w:szCs w:val="36"/>
-          <w:lang w:val="es-EC"/>
-        </w:rPr>
-        <w:t>asdfasdf</w:t>
-      </w:r>
-      <w:bookmarkStart w:id="0" w:name="_GoBack"/>
-      <w:bookmarkEnd w:id="0"/>
-    </w:p>
-    <w:p>
-      <w:pPr>
-        <w:spacing w:after="0"/>
-        <w:jc w:val="center"/>
-        <w:rPr>
-          <w:rFonts w:ascii="Helvetica" w:hAnsi="Helvetica" w:cs="Helvetica"/>
-          <w:b/>
-          <w:sz w:val="36"/>
-          <w:szCs w:val="36"/>
-          <w:lang w:val="es-EC"/>
-        </w:rPr>
-      </w:pPr>
-    </w:p>
+    <w:tbl>
+      <w:tblPr>
+        <w:tblStyle w:val="Tablaconcuadrcula"/>
+        <w:tblW w:w="0" w:type="auto"/>
+        <w:tblBorders>
+          <w:top w:val="none" w:sz="0" w:space="0" w:color="auto"/>
+          <w:left w:val="none" w:sz="0" w:space="0" w:color="auto"/>
+          <w:bottom w:val="none" w:sz="0" w:space="0" w:color="auto"/>
+          <w:right w:val="none" w:sz="0" w:space="0" w:color="auto"/>
+          <w:insideH w:val="none" w:sz="0" w:space="0" w:color="auto"/>
+          <w:insideV w:val="none" w:sz="0" w:space="0" w:color="auto"/>
+        </w:tblBorders>
+        <w:tblLook w:val="04A0" w:firstRow="1" w:lastRow="0" w:firstColumn="1" w:lastColumn="0" w:noHBand="0" w:noVBand="1"/>
+      </w:tblPr>
+      <w:tblGrid>
+        <w:gridCol w:w="4536"/>
+        <w:gridCol w:w="5375"/>
+      </w:tblGrid>
+      <w:tr>
+        <w:tc>
+          <w:tcPr>
+            <w:tcW w:w="4536" w:type="dxa"/>
+            <w:shd w:val="clear" w:color="auto" w:fill="auto"/>
+          </w:tcPr>
+          <w:p>
+            <w:pPr>
+              <w:spacing w:after="0"/>
+              <w:jc w:val="right"/>
+              <w:rPr>
+                <w:rFonts w:ascii="Helvetica" w:hAnsi="Helvetica" w:cs="Helvetica"/>
+                <w:b/>
+                <w:sz w:val="28"/>
+                <w:szCs w:val="28"/>
+                <w:lang w:val="es-EC"/>
+              </w:rPr>
+            </w:pPr>
+            <w:r>
+              <w:rPr>
+                <w:rFonts w:ascii="Helvetica" w:hAnsi="Helvetica" w:cs="Helvetica"/>
+                <w:b/>
+                <w:sz w:val="28"/>
+                <w:szCs w:val="28"/>
+                <w:lang w:val="es-EC"/>
+              </w:rPr>
+              <w:t>Integrantes:</w:t>
+            </w:r>
+          </w:p>
+        </w:tc>
+        <w:tc>
+          <w:tcPr>
+            <w:tcW w:w="5375" w:type="dxa"/>
+            <w:shd w:val="clear" w:color="auto" w:fill="auto"/>
+          </w:tcPr>
+          <w:p>
+            <w:pPr>
+              <w:spacing w:after="0" w:line="240" w:lineRule="auto"/>
+              <w:jc w:val="left"/>
+              <w:rPr>
+                <w:rFonts w:ascii="Helvetica" w:hAnsi="Helvetica" w:cs="Helvetica"/>
+                <w:bCs/>
+                <w:sz w:val="28"/>
+                <w:szCs w:val="28"/>
+                <w:lang w:val="es-EC"/>
+              </w:rPr>
+            </w:pPr>
+            <w:r>
+              <w:rPr>
+                <w:rFonts w:ascii="Helvetica" w:hAnsi="Helvetica" w:cs="Helvetica"/>
+                <w:bCs/>
+                <w:sz w:val="28"/>
+                <w:szCs w:val="28"/>
+                <w:lang w:val="es-EC"/>
+              </w:rPr>
+              <w:t xml:space="preserve">Danny </w:t>
+            </w:r>
+            <w:r>
+              <w:rPr>
+                <w:rFonts w:ascii="Helvetica" w:hAnsi="Helvetica" w:cs="Helvetica"/>
+                <w:bCs/>
+                <w:sz w:val="28"/>
+                <w:szCs w:val="28"/>
+                <w:lang w:val="es-EC"/>
+              </w:rPr>
+              <w:t>Cárdenas</w:t>
+            </w:r>
+          </w:p>
+          <w:p>
+            <w:pPr>
+              <w:spacing w:after="0" w:line="240" w:lineRule="auto"/>
+              <w:jc w:val="left"/>
+              <w:rPr>
+                <w:rFonts w:ascii="Helvetica" w:hAnsi="Helvetica" w:cs="Helvetica"/>
+                <w:bCs/>
+                <w:sz w:val="28"/>
+                <w:szCs w:val="28"/>
+                <w:lang w:val="es-EC"/>
+              </w:rPr>
+            </w:pPr>
+            <w:r>
+              <w:rPr>
+                <w:rFonts w:ascii="Helvetica" w:hAnsi="Helvetica" w:cs="Helvetica"/>
+                <w:bCs/>
+                <w:sz w:val="28"/>
+                <w:szCs w:val="28"/>
+                <w:lang w:val="es-EC"/>
+              </w:rPr>
+              <w:t>Adrián Guadalupe</w:t>
+            </w:r>
+          </w:p>
+          <w:p>
+            <w:pPr>
+              <w:spacing w:after="0" w:line="240" w:lineRule="auto"/>
+              <w:jc w:val="left"/>
+              <w:rPr>
+                <w:rFonts w:ascii="Helvetica" w:hAnsi="Helvetica" w:cs="Helvetica"/>
+                <w:bCs/>
+                <w:sz w:val="28"/>
+                <w:szCs w:val="28"/>
+                <w:lang w:val="es-EC"/>
+              </w:rPr>
+            </w:pPr>
+            <w:r>
+              <w:rPr>
+                <w:rFonts w:ascii="Helvetica" w:hAnsi="Helvetica" w:cs="Helvetica"/>
+                <w:bCs/>
+                <w:sz w:val="28"/>
+                <w:szCs w:val="28"/>
+                <w:lang w:val="es-EC"/>
+              </w:rPr>
+              <w:t>Bryan Vergara</w:t>
+            </w:r>
+          </w:p>
+          <w:p>
+            <w:pPr>
+              <w:spacing w:after="0" w:line="240" w:lineRule="auto"/>
+              <w:jc w:val="left"/>
+              <w:rPr>
+                <w:rFonts w:ascii="Helvetica" w:hAnsi="Helvetica" w:cs="Helvetica"/>
+                <w:b/>
+                <w:sz w:val="28"/>
+                <w:szCs w:val="28"/>
+                <w:lang w:val="es-EC"/>
+              </w:rPr>
+            </w:pPr>
+            <w:r>
+              <w:rPr>
+                <w:rFonts w:ascii="Helvetica" w:hAnsi="Helvetica" w:cs="Helvetica"/>
+                <w:bCs/>
+                <w:sz w:val="28"/>
+                <w:szCs w:val="28"/>
+                <w:lang w:val="es-EC"/>
+              </w:rPr>
+              <w:t>Pablo Salazar</w:t>
+            </w:r>
+          </w:p>
+        </w:tc>
+      </w:tr>
+    </w:tbl>
     <w:p>
       <w:pPr>
         <w:pStyle w:val="Prrafodelista"/>
@@ -430,33 +406,34 @@
     </w:p>
     <w:p>
       <w:pPr>
-        <w:spacing w:after="0"/>
         <w:rPr>
-          <w:rFonts w:ascii="Helvetica" w:hAnsi="Helvetica" w:cs="Helvetica"/>
-          <w:b/>
-          <w:sz w:val="32"/>
           <w:lang w:val="es-EC"/>
         </w:rPr>
       </w:pPr>
     </w:p>
     <w:p>
       <w:pPr>
-        <w:spacing w:after="0"/>
         <w:rPr>
-          <w:rFonts w:ascii="Times New Roman" w:hAnsi="Times New Roman" w:cs="Times New Roman"/>
-          <w:sz w:val="22"/>
-          <w:szCs w:val="22"/>
           <w:lang w:val="es-EC"/>
         </w:rPr>
       </w:pPr>
       <w:r>
         <w:rPr>
-          <w:rFonts w:ascii="Times New Roman" w:hAnsi="Times New Roman" w:cs="Times New Roman"/>
-          <w:sz w:val="22"/>
-          <w:szCs w:val="22"/>
           <w:lang w:val="es-EC"/>
         </w:rPr>
-        <w:t>Explica en qué consiste el proyecto; esto debería servir como una breve introducción a tu aplicación móvil.</w:t>
+        <w:t xml:space="preserve">El proyecto </w:t>
+      </w:r>
+      <w:r>
+        <w:rPr>
+          <w:lang w:val="es-EC"/>
+        </w:rPr>
+        <w:t>busca ayudar a la empresa Kliente Strategik a tener un sistema de control de tickets y procesos, mediante el cual podrá administrar el estado de cada solicitud de ayuda que le llegue al área de operaciones.</w:t>
+      </w:r>
+      <w:r>
+        <w:rPr>
+          <w:lang w:val="es-EC"/>
+        </w:rPr>
+        <w:t xml:space="preserve"> La aplicación deberá poder crear, guardar, visualizar y modificar cada uno de los detalles de los tickets; de esta manera se las personas encargadas podrán monitorear las solicitudes y sus estados.</w:t>
       </w:r>
     </w:p>
     <w:p>
@@ -518,7 +495,64 @@
         <w:rPr>
           <w:lang w:val="es-EC"/>
         </w:rPr>
-        <w:t>Proporcionar de forma clara, los objetivos de la aplicación móvil.</w:t>
+        <w:t>El proyecto móvil tendrá los siguientes objetivos:</w:t>
+      </w:r>
+    </w:p>
+    <w:p>
+      <w:pPr>
+        <w:pStyle w:val="Prrafodelista"/>
+        <w:numPr>
+          <w:ilvl w:val="0"/>
+          <w:numId w:val="41"/>
+        </w:numPr>
+        <w:spacing w:line="276" w:lineRule="auto"/>
+        <w:rPr>
+          <w:lang w:val="es-EC"/>
+        </w:rPr>
+      </w:pPr>
+      <w:r>
+        <w:rPr>
+          <w:lang w:val="es-EC"/>
+        </w:rPr>
+        <w:t>Registrar tickets nuevos que sean solicitados al área de operaciones de la empresa Kliente Strategik.</w:t>
+      </w:r>
+    </w:p>
+    <w:p>
+      <w:pPr>
+        <w:pStyle w:val="Prrafodelista"/>
+        <w:numPr>
+          <w:ilvl w:val="0"/>
+          <w:numId w:val="41"/>
+        </w:numPr>
+        <w:spacing w:line="276" w:lineRule="auto"/>
+        <w:rPr>
+          <w:lang w:val="es-EC"/>
+        </w:rPr>
+      </w:pPr>
+      <w:r>
+        <w:rPr>
+          <w:lang w:val="es-EC"/>
+        </w:rPr>
+        <w:t>Monitorear los tickets creados y verificar su estado de desarrollo.</w:t>
+      </w:r>
+    </w:p>
+    <w:p>
+      <w:pPr>
+        <w:pStyle w:val="Prrafodelista"/>
+        <w:numPr>
+          <w:ilvl w:val="0"/>
+          <w:numId w:val="41"/>
+        </w:numPr>
+        <w:spacing w:line="276" w:lineRule="auto"/>
+        <w:rPr>
+          <w:lang w:val="es-EC"/>
+        </w:rPr>
+      </w:pPr>
+      <w:r>
+        <w:rPr>
+          <w:lang w:val="es-EC"/>
+        </w:rPr>
+        <w:t>Agregar descripciones de los procesos realizados en cada ticket.</w:t>
       </w:r>
     </w:p>
     <w:p>
@@ -567,6 +601,7 @@
     </w:p>
     <w:p>
       <w:pPr>
+        <w:spacing w:line="276" w:lineRule="auto"/>
         <w:rPr>
           <w:lang w:val="es-EC"/>
         </w:rPr>
@@ -575,20 +610,7 @@
         <w:rPr>
           <w:lang w:val="es-EC"/>
         </w:rPr>
-        <w:t>Especificación de requisitos preliminares</w:t>
-      </w:r>
-    </w:p>
-    <w:p>
-      <w:pPr>
-        <w:rPr>
-          <w:lang w:val="es-EC"/>
-        </w:rPr>
-      </w:pPr>
-      <w:r>
-        <w:rPr>
-          <w:lang w:val="es-EC"/>
-        </w:rPr>
-        <w:t>Debe especificar los requisitos y justificar su cumplimiento con.</w:t>
+        <w:t>Se buscó dar solución a este problema ya que se verificó que la empresa lleva un registro manual de los tickets, es decir estos son almacenados en una bitácora para después se transcritos a un documento en Excel, este proceso es una perdida de tiempo que puede ser automatizada al integrar una interfaz que permita almacenar toda la data correspondiente a un ticket de manera directa. El sistema creado requiere que pueda estar vinculado a una base de datos donde las personas que tengan acceso a la aplicación puedan tener información de los estados y procesos que realiza un ticket en tiempo real.</w:t>
       </w:r>
     </w:p>
     <w:p>
@@ -619,6 +641,7 @@
           <w:szCs w:val="28"/>
           <w:lang w:val="es-EC" w:eastAsia="en-US"/>
         </w:rPr>
+        <w:lastRenderedPageBreak/>
         <w:t>Prototipo</w:t>
       </w:r>
     </w:p>
@@ -656,7 +679,6 @@
           <w:szCs w:val="22"/>
           <w:lang w:val="es-EC"/>
         </w:rPr>
-        <w:lastRenderedPageBreak/>
         <w:t>Bosquejo de prototipos preliminares</w:t>
       </w:r>
     </w:p>
@@ -676,37 +698,113 @@
         <w:rPr>
           <w:lang w:val="es-EC"/>
         </w:rPr>
-        <w:t xml:space="preserve">ando herramientas como </w:t>
+        <w:t>ando herramientas como Balsamiq o cualquier otra</w:t>
       </w:r>
-      <w:proofErr w:type="spellStart"/>
+    </w:p>
+    <w:p>
+      <w:pPr>
+        <w:pStyle w:val="Prrafodelista"/>
+        <w:numPr>
+          <w:ilvl w:val="0"/>
+          <w:numId w:val="40"/>
+        </w:numPr>
+        <w:rPr>
+          <w:lang w:val="es-EC"/>
+        </w:rPr>
+      </w:pPr>
       <w:r>
         <w:rPr>
           <w:lang w:val="es-EC"/>
         </w:rPr>
-        <w:t>Balsamiq</w:t>
+        <w:t>Login</w:t>
       </w:r>
-      <w:proofErr w:type="spellEnd"/>
+    </w:p>
+    <w:p>
+      <w:pPr>
+        <w:pStyle w:val="Prrafodelista"/>
+        <w:numPr>
+          <w:ilvl w:val="0"/>
+          <w:numId w:val="40"/>
+        </w:numPr>
+        <w:rPr>
+          <w:lang w:val="es-EC"/>
+        </w:rPr>
+      </w:pPr>
       <w:r>
         <w:rPr>
           <w:lang w:val="es-EC"/>
         </w:rPr>
-        <w:t xml:space="preserve"> o cualquier otra</w:t>
+        <w:t>Ingreso de ticket.</w:t>
       </w:r>
     </w:p>
     <w:p>
       <w:pPr>
+        <w:pStyle w:val="Prrafodelista"/>
+        <w:numPr>
+          <w:ilvl w:val="0"/>
+          <w:numId w:val="40"/>
+        </w:numPr>
         <w:rPr>
           <w:lang w:val="es-EC"/>
         </w:rPr>
       </w:pPr>
-      <w:proofErr w:type="spellStart"/>
       <w:r>
         <w:rPr>
           <w:lang w:val="es-EC"/>
         </w:rPr>
-        <w:t>asdasd</w:t>
+        <w:t xml:space="preserve">Lista de tickets </w:t>
       </w:r>
-      <w:proofErr w:type="spellEnd"/>
+    </w:p>
+    <w:p>
+      <w:pPr>
+        <w:pStyle w:val="Prrafodelista"/>
+        <w:numPr>
+          <w:ilvl w:val="0"/>
+          <w:numId w:val="40"/>
+        </w:numPr>
+        <w:rPr>
+          <w:lang w:val="es-EC"/>
+        </w:rPr>
+      </w:pPr>
+      <w:r>
+        <w:rPr>
+          <w:lang w:val="es-EC"/>
+        </w:rPr>
+        <w:t>Status. (modificar detalles)</w:t>
+      </w:r>
+    </w:p>
+    <w:p>
+      <w:pPr>
+        <w:pStyle w:val="Prrafodelista"/>
+        <w:numPr>
+          <w:ilvl w:val="0"/>
+          <w:numId w:val="40"/>
+        </w:numPr>
+        <w:rPr>
+          <w:lang w:val="es-EC"/>
+        </w:rPr>
+      </w:pPr>
+      <w:r>
+        <w:rPr>
+          <w:lang w:val="es-EC"/>
+        </w:rPr>
+        <w:t>Chart</w:t>
+      </w:r>
+    </w:p>
+    <w:p>
+      <w:pPr>
+        <w:pStyle w:val="Prrafodelista"/>
+        <w:rPr>
+          <w:lang w:val="es-EC"/>
+        </w:rPr>
+      </w:pPr>
+    </w:p>
+    <w:p>
+      <w:pPr>
+        <w:rPr>
+          <w:lang w:val="es-EC"/>
+        </w:rPr>
+      </w:pPr>
     </w:p>
     <w:sectPr>
       <w:footerReference w:type="default" r:id="rId9"/>
@@ -720,7 +818,7 @@
 </file>
 
 <file path=word/endnotes.xml><?xml version="1.0" encoding="utf-8"?>
-<w:endnotes xmlns:wpc="http://schemas.microsoft.com/office/word/2010/wordprocessingCanvas" xmlns:cx="http://schemas.microsoft.com/office/drawing/2014/chartex" xmlns:mc="http://schemas.openxmlformats.org/markup-compatibility/2006" xmlns:o="urn:schemas-microsoft-com:office:office" xmlns:r="http://schemas.openxmlformats.org/officeDocument/2006/relationships" xmlns:m="http://schemas.openxmlformats.org/officeDocument/2006/math" xmlns:v="urn:schemas-microsoft-com:vml" xmlns:wp14="http://schemas.microsoft.com/office/word/2010/wordprocessingDrawing" xmlns:wp="http://schemas.openxmlformats.org/drawingml/2006/wordprocessingDrawing" xmlns:w10="urn:schemas-microsoft-com:office:word" xmlns:w="http://schemas.openxmlformats.org/wordprocessingml/2006/main" xmlns:w14="http://schemas.microsoft.com/office/word/2010/wordml" xmlns:w15="http://schemas.microsoft.com/office/word/2012/wordml" xmlns:w16se="http://schemas.microsoft.com/office/word/2015/wordml/symex" xmlns:wpg="http://schemas.microsoft.com/office/word/2010/wordprocessingGroup" xmlns:wpi="http://schemas.microsoft.com/office/word/2010/wordprocessingInk" xmlns:wne="http://schemas.microsoft.com/office/word/2006/wordml" xmlns:wps="http://schemas.microsoft.com/office/word/2010/wordprocessingShape" mc:Ignorable="w14 w15 w16se wp14">
+<w:endnotes xmlns:wpc="http://schemas.microsoft.com/office/word/2010/wordprocessingCanvas" xmlns:cx="http://schemas.microsoft.com/office/drawing/2014/chartex" xmlns:cx1="http://schemas.microsoft.com/office/drawing/2015/9/8/chartex" xmlns:cx2="http://schemas.microsoft.com/office/drawing/2015/10/21/chartex" xmlns:cx3="http://schemas.microsoft.com/office/drawing/2016/5/9/chartex" xmlns:cx4="http://schemas.microsoft.com/office/drawing/2016/5/10/chartex" xmlns:cx5="http://schemas.microsoft.com/office/drawing/2016/5/11/chartex" xmlns:cx6="http://schemas.microsoft.com/office/drawing/2016/5/12/chartex" xmlns:cx7="http://schemas.microsoft.com/office/drawing/2016/5/13/chartex" xmlns:cx8="http://schemas.microsoft.com/office/drawing/2016/5/14/chartex" xmlns:mc="http://schemas.openxmlformats.org/markup-compatibility/2006" xmlns:aink="http://schemas.microsoft.com/office/drawing/2016/ink" xmlns:am3d="http://schemas.microsoft.com/office/drawing/2017/model3d" xmlns:o="urn:schemas-microsoft-com:office:office" xmlns:r="http://schemas.openxmlformats.org/officeDocument/2006/relationships" xmlns:m="http://schemas.openxmlformats.org/officeDocument/2006/math" xmlns:v="urn:schemas-microsoft-com:vml" xmlns:wp14="http://schemas.microsoft.com/office/word/2010/wordprocessingDrawing" xmlns:wp="http://schemas.openxmlformats.org/drawingml/2006/wordprocessingDrawing" xmlns:w10="urn:schemas-microsoft-com:office:word" xmlns:w="http://schemas.openxmlformats.org/wordprocessingml/2006/main" xmlns:w14="http://schemas.microsoft.com/office/word/2010/wordml" xmlns:w15="http://schemas.microsoft.com/office/word/2012/wordml" xmlns:w16cex="http://schemas.microsoft.com/office/word/2018/wordml/cex" xmlns:w16cid="http://schemas.microsoft.com/office/word/2016/wordml/cid" xmlns:w16="http://schemas.microsoft.com/office/word/2018/wordml" xmlns:w16se="http://schemas.microsoft.com/office/word/2015/wordml/symex" xmlns:wpg="http://schemas.microsoft.com/office/word/2010/wordprocessingGroup" xmlns:wpi="http://schemas.microsoft.com/office/word/2010/wordprocessingInk" xmlns:wne="http://schemas.microsoft.com/office/word/2006/wordml" xmlns:wps="http://schemas.microsoft.com/office/word/2010/wordprocessingShape" mc:Ignorable="w14 w15 w16se w16cid w16 w16cex wp14">
   <w:endnote w:type="separator" w:id="-1">
     <w:p>
       <w:pPr>
@@ -745,7 +843,7 @@
 </file>
 
 <file path=word/footer1.xml><?xml version="1.0" encoding="utf-8"?>
-<w:ftr xmlns:wpc="http://schemas.microsoft.com/office/word/2010/wordprocessingCanvas" xmlns:cx="http://schemas.microsoft.com/office/drawing/2014/chartex" xmlns:mc="http://schemas.openxmlformats.org/markup-compatibility/2006" xmlns:o="urn:schemas-microsoft-com:office:office" xmlns:r="http://schemas.openxmlformats.org/officeDocument/2006/relationships" xmlns:m="http://schemas.openxmlformats.org/officeDocument/2006/math" xmlns:v="urn:schemas-microsoft-com:vml" xmlns:wp14="http://schemas.microsoft.com/office/word/2010/wordprocessingDrawing" xmlns:wp="http://schemas.openxmlformats.org/drawingml/2006/wordprocessingDrawing" xmlns:w10="urn:schemas-microsoft-com:office:word" xmlns:w="http://schemas.openxmlformats.org/wordprocessingml/2006/main" xmlns:w14="http://schemas.microsoft.com/office/word/2010/wordml" xmlns:w15="http://schemas.microsoft.com/office/word/2012/wordml" xmlns:w16se="http://schemas.microsoft.com/office/word/2015/wordml/symex" xmlns:wpg="http://schemas.microsoft.com/office/word/2010/wordprocessingGroup" xmlns:wpi="http://schemas.microsoft.com/office/word/2010/wordprocessingInk" xmlns:wne="http://schemas.microsoft.com/office/word/2006/wordml" xmlns:wps="http://schemas.microsoft.com/office/word/2010/wordprocessingShape" mc:Ignorable="w14 w15 w16se wp14">
+<w:ftr xmlns:wpc="http://schemas.microsoft.com/office/word/2010/wordprocessingCanvas" xmlns:cx="http://schemas.microsoft.com/office/drawing/2014/chartex" xmlns:cx1="http://schemas.microsoft.com/office/drawing/2015/9/8/chartex" xmlns:cx2="http://schemas.microsoft.com/office/drawing/2015/10/21/chartex" xmlns:cx3="http://schemas.microsoft.com/office/drawing/2016/5/9/chartex" xmlns:cx4="http://schemas.microsoft.com/office/drawing/2016/5/10/chartex" xmlns:cx5="http://schemas.microsoft.com/office/drawing/2016/5/11/chartex" xmlns:cx6="http://schemas.microsoft.com/office/drawing/2016/5/12/chartex" xmlns:cx7="http://schemas.microsoft.com/office/drawing/2016/5/13/chartex" xmlns:cx8="http://schemas.microsoft.com/office/drawing/2016/5/14/chartex" xmlns:mc="http://schemas.openxmlformats.org/markup-compatibility/2006" xmlns:aink="http://schemas.microsoft.com/office/drawing/2016/ink" xmlns:am3d="http://schemas.microsoft.com/office/drawing/2017/model3d" xmlns:o="urn:schemas-microsoft-com:office:office" xmlns:r="http://schemas.openxmlformats.org/officeDocument/2006/relationships" xmlns:m="http://schemas.openxmlformats.org/officeDocument/2006/math" xmlns:v="urn:schemas-microsoft-com:vml" xmlns:wp14="http://schemas.microsoft.com/office/word/2010/wordprocessingDrawing" xmlns:wp="http://schemas.openxmlformats.org/drawingml/2006/wordprocessingDrawing" xmlns:w10="urn:schemas-microsoft-com:office:word" xmlns:w="http://schemas.openxmlformats.org/wordprocessingml/2006/main" xmlns:w14="http://schemas.microsoft.com/office/word/2010/wordml" xmlns:w15="http://schemas.microsoft.com/office/word/2012/wordml" xmlns:w16cex="http://schemas.microsoft.com/office/word/2018/wordml/cex" xmlns:w16cid="http://schemas.microsoft.com/office/word/2016/wordml/cid" xmlns:w16="http://schemas.microsoft.com/office/word/2018/wordml" xmlns:w16se="http://schemas.microsoft.com/office/word/2015/wordml/symex" xmlns:wpg="http://schemas.microsoft.com/office/word/2010/wordprocessingGroup" xmlns:wpi="http://schemas.microsoft.com/office/word/2010/wordprocessingInk" xmlns:wne="http://schemas.microsoft.com/office/word/2006/wordml" xmlns:wps="http://schemas.microsoft.com/office/word/2010/wordprocessingShape" mc:Ignorable="w14 w15 w16se w16cid w16 w16cex wp14">
   <w:p>
     <w:pPr>
       <w:pStyle w:val="Piedepgina"/>
@@ -797,7 +895,7 @@
       <w:rPr>
         <w:noProof/>
       </w:rPr>
-      <w:t>2</w:t>
+      <w:t>1</w:t>
     </w:r>
     <w:r>
       <w:fldChar w:fldCharType="end"/>
@@ -807,7 +905,7 @@
 </file>
 
 <file path=word/footnotes.xml><?xml version="1.0" encoding="utf-8"?>
-<w:footnotes xmlns:wpc="http://schemas.microsoft.com/office/word/2010/wordprocessingCanvas" xmlns:cx="http://schemas.microsoft.com/office/drawing/2014/chartex" xmlns:mc="http://schemas.openxmlformats.org/markup-compatibility/2006" xmlns:o="urn:schemas-microsoft-com:office:office" xmlns:r="http://schemas.openxmlformats.org/officeDocument/2006/relationships" xmlns:m="http://schemas.openxmlformats.org/officeDocument/2006/math" xmlns:v="urn:schemas-microsoft-com:vml" xmlns:wp14="http://schemas.microsoft.com/office/word/2010/wordprocessingDrawing" xmlns:wp="http://schemas.openxmlformats.org/drawingml/2006/wordprocessingDrawing" xmlns:w10="urn:schemas-microsoft-com:office:word" xmlns:w="http://schemas.openxmlformats.org/wordprocessingml/2006/main" xmlns:w14="http://schemas.microsoft.com/office/word/2010/wordml" xmlns:w15="http://schemas.microsoft.com/office/word/2012/wordml" xmlns:w16se="http://schemas.microsoft.com/office/word/2015/wordml/symex" xmlns:wpg="http://schemas.microsoft.com/office/word/2010/wordprocessingGroup" xmlns:wpi="http://schemas.microsoft.com/office/word/2010/wordprocessingInk" xmlns:wne="http://schemas.microsoft.com/office/word/2006/wordml" xmlns:wps="http://schemas.microsoft.com/office/word/2010/wordprocessingShape" mc:Ignorable="w14 w15 w16se wp14">
+<w:footnotes xmlns:wpc="http://schemas.microsoft.com/office/word/2010/wordprocessingCanvas" xmlns:cx="http://schemas.microsoft.com/office/drawing/2014/chartex" xmlns:cx1="http://schemas.microsoft.com/office/drawing/2015/9/8/chartex" xmlns:cx2="http://schemas.microsoft.com/office/drawing/2015/10/21/chartex" xmlns:cx3="http://schemas.microsoft.com/office/drawing/2016/5/9/chartex" xmlns:cx4="http://schemas.microsoft.com/office/drawing/2016/5/10/chartex" xmlns:cx5="http://schemas.microsoft.com/office/drawing/2016/5/11/chartex" xmlns:cx6="http://schemas.microsoft.com/office/drawing/2016/5/12/chartex" xmlns:cx7="http://schemas.microsoft.com/office/drawing/2016/5/13/chartex" xmlns:cx8="http://schemas.microsoft.com/office/drawing/2016/5/14/chartex" xmlns:mc="http://schemas.openxmlformats.org/markup-compatibility/2006" xmlns:aink="http://schemas.microsoft.com/office/drawing/2016/ink" xmlns:am3d="http://schemas.microsoft.com/office/drawing/2017/model3d" xmlns:o="urn:schemas-microsoft-com:office:office" xmlns:r="http://schemas.openxmlformats.org/officeDocument/2006/relationships" xmlns:m="http://schemas.openxmlformats.org/officeDocument/2006/math" xmlns:v="urn:schemas-microsoft-com:vml" xmlns:wp14="http://schemas.microsoft.com/office/word/2010/wordprocessingDrawing" xmlns:wp="http://schemas.openxmlformats.org/drawingml/2006/wordprocessingDrawing" xmlns:w10="urn:schemas-microsoft-com:office:word" xmlns:w="http://schemas.openxmlformats.org/wordprocessingml/2006/main" xmlns:w14="http://schemas.microsoft.com/office/word/2010/wordml" xmlns:w15="http://schemas.microsoft.com/office/word/2012/wordml" xmlns:w16cex="http://schemas.microsoft.com/office/word/2018/wordml/cex" xmlns:w16cid="http://schemas.microsoft.com/office/word/2016/wordml/cid" xmlns:w16="http://schemas.microsoft.com/office/word/2018/wordml" xmlns:w16se="http://schemas.microsoft.com/office/word/2015/wordml/symex" xmlns:wpg="http://schemas.microsoft.com/office/word/2010/wordprocessingGroup" xmlns:wpi="http://schemas.microsoft.com/office/word/2010/wordprocessingInk" xmlns:wne="http://schemas.microsoft.com/office/word/2006/wordml" xmlns:wps="http://schemas.microsoft.com/office/word/2010/wordprocessingShape" mc:Ignorable="w14 w15 w16se w16cid w16 w16cex wp14">
   <w:footnote w:type="separator" w:id="-1">
     <w:p>
       <w:pPr>
@@ -832,7 +930,7 @@
 </file>
 
 <file path=word/numbering.xml><?xml version="1.0" encoding="utf-8"?>
-<w:numbering xmlns:wpc="http://schemas.microsoft.com/office/word/2010/wordprocessingCanvas" xmlns:cx="http://schemas.microsoft.com/office/drawing/2014/chartex" xmlns:mc="http://schemas.openxmlformats.org/markup-compatibility/2006" xmlns:o="urn:schemas-microsoft-com:office:office" xmlns:r="http://schemas.openxmlformats.org/officeDocument/2006/relationships" xmlns:m="http://schemas.openxmlformats.org/officeDocument/2006/math" xmlns:v="urn:schemas-microsoft-com:vml" xmlns:wp14="http://schemas.microsoft.com/office/word/2010/wordprocessingDrawing" xmlns:wp="http://schemas.openxmlformats.org/drawingml/2006/wordprocessingDrawing" xmlns:w10="urn:schemas-microsoft-com:office:word" xmlns:w="http://schemas.openxmlformats.org/wordprocessingml/2006/main" xmlns:w14="http://schemas.microsoft.com/office/word/2010/wordml" xmlns:w15="http://schemas.microsoft.com/office/word/2012/wordml" xmlns:w16se="http://schemas.microsoft.com/office/word/2015/wordml/symex" xmlns:wpg="http://schemas.microsoft.com/office/word/2010/wordprocessingGroup" xmlns:wpi="http://schemas.microsoft.com/office/word/2010/wordprocessingInk" xmlns:wne="http://schemas.microsoft.com/office/word/2006/wordml" xmlns:wps="http://schemas.microsoft.com/office/word/2010/wordprocessingShape" mc:Ignorable="w14 w15 w16se wp14">
+<w:numbering xmlns:wpc="http://schemas.microsoft.com/office/word/2010/wordprocessingCanvas" xmlns:cx="http://schemas.microsoft.com/office/drawing/2014/chartex" xmlns:cx1="http://schemas.microsoft.com/office/drawing/2015/9/8/chartex" xmlns:cx2="http://schemas.microsoft.com/office/drawing/2015/10/21/chartex" xmlns:cx3="http://schemas.microsoft.com/office/drawing/2016/5/9/chartex" xmlns:cx4="http://schemas.microsoft.com/office/drawing/2016/5/10/chartex" xmlns:cx5="http://schemas.microsoft.com/office/drawing/2016/5/11/chartex" xmlns:cx6="http://schemas.microsoft.com/office/drawing/2016/5/12/chartex" xmlns:cx7="http://schemas.microsoft.com/office/drawing/2016/5/13/chartex" xmlns:cx8="http://schemas.microsoft.com/office/drawing/2016/5/14/chartex" xmlns:mc="http://schemas.openxmlformats.org/markup-compatibility/2006" xmlns:aink="http://schemas.microsoft.com/office/drawing/2016/ink" xmlns:am3d="http://schemas.microsoft.com/office/drawing/2017/model3d" xmlns:o="urn:schemas-microsoft-com:office:office" xmlns:r="http://schemas.openxmlformats.org/officeDocument/2006/relationships" xmlns:m="http://schemas.openxmlformats.org/officeDocument/2006/math" xmlns:v="urn:schemas-microsoft-com:vml" xmlns:wp14="http://schemas.microsoft.com/office/word/2010/wordprocessingDrawing" xmlns:wp="http://schemas.openxmlformats.org/drawingml/2006/wordprocessingDrawing" xmlns:w10="urn:schemas-microsoft-com:office:word" xmlns:w="http://schemas.openxmlformats.org/wordprocessingml/2006/main" xmlns:w14="http://schemas.microsoft.com/office/word/2010/wordml" xmlns:w15="http://schemas.microsoft.com/office/word/2012/wordml" xmlns:w16cex="http://schemas.microsoft.com/office/word/2018/wordml/cex" xmlns:w16cid="http://schemas.microsoft.com/office/word/2016/wordml/cid" xmlns:w16="http://schemas.microsoft.com/office/word/2018/wordml" xmlns:w16se="http://schemas.microsoft.com/office/word/2015/wordml/symex" xmlns:wpg="http://schemas.microsoft.com/office/word/2010/wordprocessingGroup" xmlns:wpi="http://schemas.microsoft.com/office/word/2010/wordprocessingInk" xmlns:wne="http://schemas.microsoft.com/office/word/2006/wordml" xmlns:wps="http://schemas.microsoft.com/office/word/2010/wordprocessingShape" mc:Ignorable="w14 w15 w16se w16cid w16 w16cex wp14">
   <w:abstractNum w:abstractNumId="0" w15:restartNumberingAfterBreak="0">
     <w:nsid w:val="00000001"/>
     <w:multiLevelType w:val="multilevel"/>
@@ -1295,6 +1393,95 @@
     </w:lvl>
   </w:abstractNum>
   <w:abstractNum w:abstractNumId="4" w15:restartNumberingAfterBreak="0">
+    <w:nsid w:val="0A5633E9"/>
+    <w:multiLevelType w:val="hybridMultilevel"/>
+    <w:tmpl w:val="29CA998E"/>
+    <w:lvl w:ilvl="0" w:tplc="300A000F">
+      <w:start w:val="1"/>
+      <w:numFmt w:val="decimal"/>
+      <w:lvlText w:val="%1."/>
+      <w:lvlJc w:val="left"/>
+      <w:pPr>
+        <w:ind w:left="720" w:hanging="360"/>
+      </w:pPr>
+      <w:rPr>
+        <w:rFonts w:hint="default"/>
+      </w:rPr>
+    </w:lvl>
+    <w:lvl w:ilvl="1" w:tplc="300A0019" w:tentative="1">
+      <w:start w:val="1"/>
+      <w:numFmt w:val="lowerLetter"/>
+      <w:lvlText w:val="%2."/>
+      <w:lvlJc w:val="left"/>
+      <w:pPr>
+        <w:ind w:left="1440" w:hanging="360"/>
+      </w:pPr>
+    </w:lvl>
+    <w:lvl w:ilvl="2" w:tplc="300A001B" w:tentative="1">
+      <w:start w:val="1"/>
+      <w:numFmt w:val="lowerRoman"/>
+      <w:lvlText w:val="%3."/>
+      <w:lvlJc w:val="right"/>
+      <w:pPr>
+        <w:ind w:left="2160" w:hanging="180"/>
+      </w:pPr>
+    </w:lvl>
+    <w:lvl w:ilvl="3" w:tplc="300A000F" w:tentative="1">
+      <w:start w:val="1"/>
+      <w:numFmt w:val="decimal"/>
+      <w:lvlText w:val="%4."/>
+      <w:lvlJc w:val="left"/>
+      <w:pPr>
+        <w:ind w:left="2880" w:hanging="360"/>
+      </w:pPr>
+    </w:lvl>
+    <w:lvl w:ilvl="4" w:tplc="300A0019" w:tentative="1">
+      <w:start w:val="1"/>
+      <w:numFmt w:val="lowerLetter"/>
+      <w:lvlText w:val="%5."/>
+      <w:lvlJc w:val="left"/>
+      <w:pPr>
+        <w:ind w:left="3600" w:hanging="360"/>
+      </w:pPr>
+    </w:lvl>
+    <w:lvl w:ilvl="5" w:tplc="300A001B" w:tentative="1">
+      <w:start w:val="1"/>
+      <w:numFmt w:val="lowerRoman"/>
+      <w:lvlText w:val="%6."/>
+      <w:lvlJc w:val="right"/>
+      <w:pPr>
+        <w:ind w:left="4320" w:hanging="180"/>
+      </w:pPr>
+    </w:lvl>
+    <w:lvl w:ilvl="6" w:tplc="300A000F" w:tentative="1">
+      <w:start w:val="1"/>
+      <w:numFmt w:val="decimal"/>
+      <w:lvlText w:val="%7."/>
+      <w:lvlJc w:val="left"/>
+      <w:pPr>
+        <w:ind w:left="5040" w:hanging="360"/>
+      </w:pPr>
+    </w:lvl>
+    <w:lvl w:ilvl="7" w:tplc="300A0019" w:tentative="1">
+      <w:start w:val="1"/>
+      <w:numFmt w:val="lowerLetter"/>
+      <w:lvlText w:val="%8."/>
+      <w:lvlJc w:val="left"/>
+      <w:pPr>
+        <w:ind w:left="5760" w:hanging="360"/>
+      </w:pPr>
+    </w:lvl>
+    <w:lvl w:ilvl="8" w:tplc="300A001B" w:tentative="1">
+      <w:start w:val="1"/>
+      <w:numFmt w:val="lowerRoman"/>
+      <w:lvlText w:val="%9."/>
+      <w:lvlJc w:val="right"/>
+      <w:pPr>
+        <w:ind w:left="6480" w:hanging="180"/>
+      </w:pPr>
+    </w:lvl>
+  </w:abstractNum>
+  <w:abstractNum w:abstractNumId="5" w15:restartNumberingAfterBreak="0">
     <w:nsid w:val="124C2F3A"/>
     <w:multiLevelType w:val="hybridMultilevel"/>
     <w:tmpl w:val="69A8E462"/>
@@ -1407,7 +1594,7 @@
       </w:rPr>
     </w:lvl>
   </w:abstractNum>
-  <w:abstractNum w:abstractNumId="5" w15:restartNumberingAfterBreak="0">
+  <w:abstractNum w:abstractNumId="6" w15:restartNumberingAfterBreak="0">
     <w:nsid w:val="140C4734"/>
     <w:multiLevelType w:val="hybridMultilevel"/>
     <w:tmpl w:val="B4D6F20A"/>
@@ -1520,7 +1707,7 @@
       </w:rPr>
     </w:lvl>
   </w:abstractNum>
-  <w:abstractNum w:abstractNumId="6" w15:restartNumberingAfterBreak="0">
+  <w:abstractNum w:abstractNumId="7" w15:restartNumberingAfterBreak="0">
     <w:nsid w:val="1D1979F1"/>
     <w:multiLevelType w:val="multilevel"/>
     <w:tmpl w:val="00000001"/>
@@ -1660,7 +1847,7 @@
       </w:rPr>
     </w:lvl>
   </w:abstractNum>
-  <w:abstractNum w:abstractNumId="7" w15:restartNumberingAfterBreak="0">
+  <w:abstractNum w:abstractNumId="8" w15:restartNumberingAfterBreak="0">
     <w:nsid w:val="21783D35"/>
     <w:multiLevelType w:val="hybridMultilevel"/>
     <w:tmpl w:val="D932F782"/>
@@ -1749,7 +1936,119 @@
       </w:pPr>
     </w:lvl>
   </w:abstractNum>
-  <w:abstractNum w:abstractNumId="8" w15:restartNumberingAfterBreak="0">
+  <w:abstractNum w:abstractNumId="9" w15:restartNumberingAfterBreak="0">
+    <w:nsid w:val="29100F49"/>
+    <w:multiLevelType w:val="hybridMultilevel"/>
+    <w:tmpl w:val="AA0AF0E4"/>
+    <w:lvl w:ilvl="0" w:tplc="7B1666E4">
+      <w:numFmt w:val="bullet"/>
+      <w:lvlText w:val=""/>
+      <w:lvlJc w:val="left"/>
+      <w:pPr>
+        <w:ind w:left="720" w:hanging="360"/>
+      </w:pPr>
+      <w:rPr>
+        <w:rFonts w:ascii="Symbol" w:eastAsia="Times New Roman" w:hAnsi="Symbol" w:cs="Arial" w:hint="default"/>
+      </w:rPr>
+    </w:lvl>
+    <w:lvl w:ilvl="1" w:tplc="300A0003" w:tentative="1">
+      <w:start w:val="1"/>
+      <w:numFmt w:val="bullet"/>
+      <w:lvlText w:val="o"/>
+      <w:lvlJc w:val="left"/>
+      <w:pPr>
+        <w:ind w:left="1440" w:hanging="360"/>
+      </w:pPr>
+      <w:rPr>
+        <w:rFonts w:ascii="Courier New" w:hAnsi="Courier New" w:cs="Courier New" w:hint="default"/>
+      </w:rPr>
+    </w:lvl>
+    <w:lvl w:ilvl="2" w:tplc="300A0005" w:tentative="1">
+      <w:start w:val="1"/>
+      <w:numFmt w:val="bullet"/>
+      <w:lvlText w:val=""/>
+      <w:lvlJc w:val="left"/>
+      <w:pPr>
+        <w:ind w:left="2160" w:hanging="360"/>
+      </w:pPr>
+      <w:rPr>
+        <w:rFonts w:ascii="Wingdings" w:hAnsi="Wingdings" w:hint="default"/>
+      </w:rPr>
+    </w:lvl>
+    <w:lvl w:ilvl="3" w:tplc="300A0001" w:tentative="1">
+      <w:start w:val="1"/>
+      <w:numFmt w:val="bullet"/>
+      <w:lvlText w:val=""/>
+      <w:lvlJc w:val="left"/>
+      <w:pPr>
+        <w:ind w:left="2880" w:hanging="360"/>
+      </w:pPr>
+      <w:rPr>
+        <w:rFonts w:ascii="Symbol" w:hAnsi="Symbol" w:hint="default"/>
+      </w:rPr>
+    </w:lvl>
+    <w:lvl w:ilvl="4" w:tplc="300A0003" w:tentative="1">
+      <w:start w:val="1"/>
+      <w:numFmt w:val="bullet"/>
+      <w:lvlText w:val="o"/>
+      <w:lvlJc w:val="left"/>
+      <w:pPr>
+        <w:ind w:left="3600" w:hanging="360"/>
+      </w:pPr>
+      <w:rPr>
+        <w:rFonts w:ascii="Courier New" w:hAnsi="Courier New" w:cs="Courier New" w:hint="default"/>
+      </w:rPr>
+    </w:lvl>
+    <w:lvl w:ilvl="5" w:tplc="300A0005" w:tentative="1">
+      <w:start w:val="1"/>
+      <w:numFmt w:val="bullet"/>
+      <w:lvlText w:val=""/>
+      <w:lvlJc w:val="left"/>
+      <w:pPr>
+        <w:ind w:left="4320" w:hanging="360"/>
+      </w:pPr>
+      <w:rPr>
+        <w:rFonts w:ascii="Wingdings" w:hAnsi="Wingdings" w:hint="default"/>
+      </w:rPr>
+    </w:lvl>
+    <w:lvl w:ilvl="6" w:tplc="300A0001" w:tentative="1">
+      <w:start w:val="1"/>
+      <w:numFmt w:val="bullet"/>
+      <w:lvlText w:val=""/>
+      <w:lvlJc w:val="left"/>
+      <w:pPr>
+        <w:ind w:left="5040" w:hanging="360"/>
+      </w:pPr>
+      <w:rPr>
+        <w:rFonts w:ascii="Symbol" w:hAnsi="Symbol" w:hint="default"/>
+      </w:rPr>
+    </w:lvl>
+    <w:lvl w:ilvl="7" w:tplc="300A0003" w:tentative="1">
+      <w:start w:val="1"/>
+      <w:numFmt w:val="bullet"/>
+      <w:lvlText w:val="o"/>
+      <w:lvlJc w:val="left"/>
+      <w:pPr>
+        <w:ind w:left="5760" w:hanging="360"/>
+      </w:pPr>
+      <w:rPr>
+        <w:rFonts w:ascii="Courier New" w:hAnsi="Courier New" w:cs="Courier New" w:hint="default"/>
+      </w:rPr>
+    </w:lvl>
+    <w:lvl w:ilvl="8" w:tplc="300A0005" w:tentative="1">
+      <w:start w:val="1"/>
+      <w:numFmt w:val="bullet"/>
+      <w:lvlText w:val=""/>
+      <w:lvlJc w:val="left"/>
+      <w:pPr>
+        <w:ind w:left="6480" w:hanging="360"/>
+      </w:pPr>
+      <w:rPr>
+        <w:rFonts w:ascii="Wingdings" w:hAnsi="Wingdings" w:hint="default"/>
+      </w:rPr>
+    </w:lvl>
+  </w:abstractNum>
+  <w:abstractNum w:abstractNumId="10" w15:restartNumberingAfterBreak="0">
     <w:nsid w:val="2A233361"/>
     <w:multiLevelType w:val="hybridMultilevel"/>
     <w:tmpl w:val="914EFED6"/>
@@ -1862,7 +2161,7 @@
       </w:rPr>
     </w:lvl>
   </w:abstractNum>
-  <w:abstractNum w:abstractNumId="9" w15:restartNumberingAfterBreak="0">
+  <w:abstractNum w:abstractNumId="11" w15:restartNumberingAfterBreak="0">
     <w:nsid w:val="2AC92266"/>
     <w:multiLevelType w:val="hybridMultilevel"/>
     <w:tmpl w:val="A7A8716E"/>
@@ -1975,7 +2274,7 @@
       </w:rPr>
     </w:lvl>
   </w:abstractNum>
-  <w:abstractNum w:abstractNumId="10" w15:restartNumberingAfterBreak="0">
+  <w:abstractNum w:abstractNumId="12" w15:restartNumberingAfterBreak="0">
     <w:nsid w:val="2BEF1967"/>
     <w:multiLevelType w:val="multilevel"/>
     <w:tmpl w:val="00000001"/>
@@ -2115,7 +2414,7 @@
       </w:rPr>
     </w:lvl>
   </w:abstractNum>
-  <w:abstractNum w:abstractNumId="11" w15:restartNumberingAfterBreak="0">
+  <w:abstractNum w:abstractNumId="13" w15:restartNumberingAfterBreak="0">
     <w:nsid w:val="2C9A5E16"/>
     <w:multiLevelType w:val="hybridMultilevel"/>
     <w:tmpl w:val="C4F8EBC4"/>
@@ -2204,7 +2503,7 @@
       </w:pPr>
     </w:lvl>
   </w:abstractNum>
-  <w:abstractNum w:abstractNumId="12" w15:restartNumberingAfterBreak="0">
+  <w:abstractNum w:abstractNumId="14" w15:restartNumberingAfterBreak="0">
     <w:nsid w:val="2D16531E"/>
     <w:multiLevelType w:val="hybridMultilevel"/>
     <w:tmpl w:val="FED8322E"/>
@@ -2317,7 +2616,7 @@
       </w:rPr>
     </w:lvl>
   </w:abstractNum>
-  <w:abstractNum w:abstractNumId="13" w15:restartNumberingAfterBreak="0">
+  <w:abstractNum w:abstractNumId="15" w15:restartNumberingAfterBreak="0">
     <w:nsid w:val="35426A84"/>
     <w:multiLevelType w:val="hybridMultilevel"/>
     <w:tmpl w:val="3AD8C70E"/>
@@ -2430,7 +2729,120 @@
       </w:rPr>
     </w:lvl>
   </w:abstractNum>
-  <w:abstractNum w:abstractNumId="14" w15:restartNumberingAfterBreak="0">
+  <w:abstractNum w:abstractNumId="16" w15:restartNumberingAfterBreak="0">
+    <w:nsid w:val="3C0D007C"/>
+    <w:multiLevelType w:val="hybridMultilevel"/>
+    <w:tmpl w:val="A8FAF70A"/>
+    <w:lvl w:ilvl="0" w:tplc="300A0001">
+      <w:start w:val="1"/>
+      <w:numFmt w:val="bullet"/>
+      <w:lvlText w:val=""/>
+      <w:lvlJc w:val="left"/>
+      <w:pPr>
+        <w:ind w:left="1428" w:hanging="360"/>
+      </w:pPr>
+      <w:rPr>
+        <w:rFonts w:ascii="Symbol" w:hAnsi="Symbol" w:hint="default"/>
+      </w:rPr>
+    </w:lvl>
+    <w:lvl w:ilvl="1" w:tplc="300A0003" w:tentative="1">
+      <w:start w:val="1"/>
+      <w:numFmt w:val="bullet"/>
+      <w:lvlText w:val="o"/>
+      <w:lvlJc w:val="left"/>
+      <w:pPr>
+        <w:ind w:left="2148" w:hanging="360"/>
+      </w:pPr>
+      <w:rPr>
+        <w:rFonts w:ascii="Courier New" w:hAnsi="Courier New" w:cs="Courier New" w:hint="default"/>
+      </w:rPr>
+    </w:lvl>
+    <w:lvl w:ilvl="2" w:tplc="300A0005" w:tentative="1">
+      <w:start w:val="1"/>
+      <w:numFmt w:val="bullet"/>
+      <w:lvlText w:val=""/>
+      <w:lvlJc w:val="left"/>
+      <w:pPr>
+        <w:ind w:left="2868" w:hanging="360"/>
+      </w:pPr>
+      <w:rPr>
+        <w:rFonts w:ascii="Wingdings" w:hAnsi="Wingdings" w:hint="default"/>
+      </w:rPr>
+    </w:lvl>
+    <w:lvl w:ilvl="3" w:tplc="300A0001" w:tentative="1">
+      <w:start w:val="1"/>
+      <w:numFmt w:val="bullet"/>
+      <w:lvlText w:val=""/>
+      <w:lvlJc w:val="left"/>
+      <w:pPr>
+        <w:ind w:left="3588" w:hanging="360"/>
+      </w:pPr>
+      <w:rPr>
+        <w:rFonts w:ascii="Symbol" w:hAnsi="Symbol" w:hint="default"/>
+      </w:rPr>
+    </w:lvl>
+    <w:lvl w:ilvl="4" w:tplc="300A0003" w:tentative="1">
+      <w:start w:val="1"/>
+      <w:numFmt w:val="bullet"/>
+      <w:lvlText w:val="o"/>
+      <w:lvlJc w:val="left"/>
+      <w:pPr>
+        <w:ind w:left="4308" w:hanging="360"/>
+      </w:pPr>
+      <w:rPr>
+        <w:rFonts w:ascii="Courier New" w:hAnsi="Courier New" w:cs="Courier New" w:hint="default"/>
+      </w:rPr>
+    </w:lvl>
+    <w:lvl w:ilvl="5" w:tplc="300A0005" w:tentative="1">
+      <w:start w:val="1"/>
+      <w:numFmt w:val="bullet"/>
+      <w:lvlText w:val=""/>
+      <w:lvlJc w:val="left"/>
+      <w:pPr>
+        <w:ind w:left="5028" w:hanging="360"/>
+      </w:pPr>
+      <w:rPr>
+        <w:rFonts w:ascii="Wingdings" w:hAnsi="Wingdings" w:hint="default"/>
+      </w:rPr>
+    </w:lvl>
+    <w:lvl w:ilvl="6" w:tplc="300A0001" w:tentative="1">
+      <w:start w:val="1"/>
+      <w:numFmt w:val="bullet"/>
+      <w:lvlText w:val=""/>
+      <w:lvlJc w:val="left"/>
+      <w:pPr>
+        <w:ind w:left="5748" w:hanging="360"/>
+      </w:pPr>
+      <w:rPr>
+        <w:rFonts w:ascii="Symbol" w:hAnsi="Symbol" w:hint="default"/>
+      </w:rPr>
+    </w:lvl>
+    <w:lvl w:ilvl="7" w:tplc="300A0003" w:tentative="1">
+      <w:start w:val="1"/>
+      <w:numFmt w:val="bullet"/>
+      <w:lvlText w:val="o"/>
+      <w:lvlJc w:val="left"/>
+      <w:pPr>
+        <w:ind w:left="6468" w:hanging="360"/>
+      </w:pPr>
+      <w:rPr>
+        <w:rFonts w:ascii="Courier New" w:hAnsi="Courier New" w:cs="Courier New" w:hint="default"/>
+      </w:rPr>
+    </w:lvl>
+    <w:lvl w:ilvl="8" w:tplc="300A0005" w:tentative="1">
+      <w:start w:val="1"/>
+      <w:numFmt w:val="bullet"/>
+      <w:lvlText w:val=""/>
+      <w:lvlJc w:val="left"/>
+      <w:pPr>
+        <w:ind w:left="7188" w:hanging="360"/>
+      </w:pPr>
+      <w:rPr>
+        <w:rFonts w:ascii="Wingdings" w:hAnsi="Wingdings" w:hint="default"/>
+      </w:rPr>
+    </w:lvl>
+  </w:abstractNum>
+  <w:abstractNum w:abstractNumId="17" w15:restartNumberingAfterBreak="0">
     <w:nsid w:val="43500763"/>
     <w:multiLevelType w:val="hybridMultilevel"/>
     <w:tmpl w:val="42E6E860"/>
@@ -2543,7 +2955,7 @@
       </w:rPr>
     </w:lvl>
   </w:abstractNum>
-  <w:abstractNum w:abstractNumId="15" w15:restartNumberingAfterBreak="0">
+  <w:abstractNum w:abstractNumId="18" w15:restartNumberingAfterBreak="0">
     <w:nsid w:val="456C1206"/>
     <w:multiLevelType w:val="hybridMultilevel"/>
     <w:tmpl w:val="4D10E56A"/>
@@ -2659,7 +3071,7 @@
       </w:rPr>
     </w:lvl>
   </w:abstractNum>
-  <w:abstractNum w:abstractNumId="16" w15:restartNumberingAfterBreak="0">
+  <w:abstractNum w:abstractNumId="19" w15:restartNumberingAfterBreak="0">
     <w:nsid w:val="45853F35"/>
     <w:multiLevelType w:val="hybridMultilevel"/>
     <w:tmpl w:val="1884EBA0"/>
@@ -2748,7 +3160,7 @@
       </w:pPr>
     </w:lvl>
   </w:abstractNum>
-  <w:abstractNum w:abstractNumId="17" w15:restartNumberingAfterBreak="0">
+  <w:abstractNum w:abstractNumId="20" w15:restartNumberingAfterBreak="0">
     <w:nsid w:val="48680714"/>
     <w:multiLevelType w:val="hybridMultilevel"/>
     <w:tmpl w:val="9518500A"/>
@@ -2861,7 +3273,7 @@
       </w:rPr>
     </w:lvl>
   </w:abstractNum>
-  <w:abstractNum w:abstractNumId="18" w15:restartNumberingAfterBreak="0">
+  <w:abstractNum w:abstractNumId="21" w15:restartNumberingAfterBreak="0">
     <w:nsid w:val="4E420020"/>
     <w:multiLevelType w:val="hybridMultilevel"/>
     <w:tmpl w:val="0430096A"/>
@@ -2974,7 +3386,7 @@
       </w:rPr>
     </w:lvl>
   </w:abstractNum>
-  <w:abstractNum w:abstractNumId="19" w15:restartNumberingAfterBreak="0">
+  <w:abstractNum w:abstractNumId="22" w15:restartNumberingAfterBreak="0">
     <w:nsid w:val="4E9858F9"/>
     <w:multiLevelType w:val="multilevel"/>
     <w:tmpl w:val="3A9CD728"/>
@@ -3123,7 +3535,7 @@
       </w:rPr>
     </w:lvl>
   </w:abstractNum>
-  <w:abstractNum w:abstractNumId="20" w15:restartNumberingAfterBreak="0">
+  <w:abstractNum w:abstractNumId="23" w15:restartNumberingAfterBreak="0">
     <w:nsid w:val="5A2451DE"/>
     <w:multiLevelType w:val="hybridMultilevel"/>
     <w:tmpl w:val="002E21A0"/>
@@ -3236,7 +3648,7 @@
       </w:rPr>
     </w:lvl>
   </w:abstractNum>
-  <w:abstractNum w:abstractNumId="21" w15:restartNumberingAfterBreak="0">
+  <w:abstractNum w:abstractNumId="24" w15:restartNumberingAfterBreak="0">
     <w:nsid w:val="5A594727"/>
     <w:multiLevelType w:val="hybridMultilevel"/>
     <w:tmpl w:val="EE34C2E6"/>
@@ -3349,7 +3761,7 @@
       </w:rPr>
     </w:lvl>
   </w:abstractNum>
-  <w:abstractNum w:abstractNumId="22" w15:restartNumberingAfterBreak="0">
+  <w:abstractNum w:abstractNumId="25" w15:restartNumberingAfterBreak="0">
     <w:nsid w:val="5AB9222C"/>
     <w:multiLevelType w:val="hybridMultilevel"/>
     <w:tmpl w:val="475AAE40"/>
@@ -3462,7 +3874,7 @@
       </w:rPr>
     </w:lvl>
   </w:abstractNum>
-  <w:abstractNum w:abstractNumId="23" w15:restartNumberingAfterBreak="0">
+  <w:abstractNum w:abstractNumId="26" w15:restartNumberingAfterBreak="0">
     <w:nsid w:val="5AE422AB"/>
     <w:multiLevelType w:val="hybridMultilevel"/>
     <w:tmpl w:val="58FE6F24"/>
@@ -3575,7 +3987,7 @@
       </w:rPr>
     </w:lvl>
   </w:abstractNum>
-  <w:abstractNum w:abstractNumId="24" w15:restartNumberingAfterBreak="0">
+  <w:abstractNum w:abstractNumId="27" w15:restartNumberingAfterBreak="0">
     <w:nsid w:val="5F186154"/>
     <w:multiLevelType w:val="multilevel"/>
     <w:tmpl w:val="00000001"/>
@@ -3715,7 +4127,7 @@
       </w:rPr>
     </w:lvl>
   </w:abstractNum>
-  <w:abstractNum w:abstractNumId="25" w15:restartNumberingAfterBreak="0">
+  <w:abstractNum w:abstractNumId="28" w15:restartNumberingAfterBreak="0">
     <w:nsid w:val="61500041"/>
     <w:multiLevelType w:val="hybridMultilevel"/>
     <w:tmpl w:val="1F486F0A"/>
@@ -3828,7 +4240,7 @@
       </w:rPr>
     </w:lvl>
   </w:abstractNum>
-  <w:abstractNum w:abstractNumId="26" w15:restartNumberingAfterBreak="0">
+  <w:abstractNum w:abstractNumId="29" w15:restartNumberingAfterBreak="0">
     <w:nsid w:val="625E68CD"/>
     <w:multiLevelType w:val="hybridMultilevel"/>
     <w:tmpl w:val="9CBA29DA"/>
@@ -3941,7 +4353,7 @@
       </w:rPr>
     </w:lvl>
   </w:abstractNum>
-  <w:abstractNum w:abstractNumId="27" w15:restartNumberingAfterBreak="0">
+  <w:abstractNum w:abstractNumId="30" w15:restartNumberingAfterBreak="0">
     <w:nsid w:val="64D9255F"/>
     <w:multiLevelType w:val="hybridMultilevel"/>
     <w:tmpl w:val="068EC9F4"/>
@@ -4053,7 +4465,7 @@
       </w:rPr>
     </w:lvl>
   </w:abstractNum>
-  <w:abstractNum w:abstractNumId="28" w15:restartNumberingAfterBreak="0">
+  <w:abstractNum w:abstractNumId="31" w15:restartNumberingAfterBreak="0">
     <w:nsid w:val="68530D12"/>
     <w:multiLevelType w:val="hybridMultilevel"/>
     <w:tmpl w:val="3686FEE2"/>
@@ -4139,7 +4551,7 @@
       </w:pPr>
     </w:lvl>
   </w:abstractNum>
-  <w:abstractNum w:abstractNumId="29" w15:restartNumberingAfterBreak="0">
+  <w:abstractNum w:abstractNumId="32" w15:restartNumberingAfterBreak="0">
     <w:nsid w:val="6D354D96"/>
     <w:multiLevelType w:val="hybridMultilevel"/>
     <w:tmpl w:val="59B030F6"/>
@@ -4252,7 +4664,7 @@
       </w:rPr>
     </w:lvl>
   </w:abstractNum>
-  <w:abstractNum w:abstractNumId="30" w15:restartNumberingAfterBreak="0">
+  <w:abstractNum w:abstractNumId="33" w15:restartNumberingAfterBreak="0">
     <w:nsid w:val="738A537D"/>
     <w:multiLevelType w:val="hybridMultilevel"/>
     <w:tmpl w:val="4CC46112"/>
@@ -4365,7 +4777,7 @@
       </w:rPr>
     </w:lvl>
   </w:abstractNum>
-  <w:abstractNum w:abstractNumId="31" w15:restartNumberingAfterBreak="0">
+  <w:abstractNum w:abstractNumId="34" w15:restartNumberingAfterBreak="0">
     <w:nsid w:val="751B5DE0"/>
     <w:multiLevelType w:val="hybridMultilevel"/>
     <w:tmpl w:val="25FA5524"/>
@@ -4478,7 +4890,7 @@
       </w:rPr>
     </w:lvl>
   </w:abstractNum>
-  <w:abstractNum w:abstractNumId="32" w15:restartNumberingAfterBreak="0">
+  <w:abstractNum w:abstractNumId="35" w15:restartNumberingAfterBreak="0">
     <w:nsid w:val="76B43318"/>
     <w:multiLevelType w:val="multilevel"/>
     <w:tmpl w:val="9D8EE7AE"/>
@@ -4627,7 +5039,7 @@
       </w:rPr>
     </w:lvl>
   </w:abstractNum>
-  <w:abstractNum w:abstractNumId="33" w15:restartNumberingAfterBreak="0">
+  <w:abstractNum w:abstractNumId="36" w15:restartNumberingAfterBreak="0">
     <w:nsid w:val="7C150AAD"/>
     <w:multiLevelType w:val="hybridMultilevel"/>
     <w:tmpl w:val="5C50EDC2"/>
@@ -4747,79 +5159,79 @@
     <w:abstractNumId w:val="1"/>
   </w:num>
   <w:num w:numId="3">
-    <w:abstractNumId w:val="21"/>
+    <w:abstractNumId w:val="24"/>
   </w:num>
   <w:num w:numId="4">
-    <w:abstractNumId w:val="23"/>
+    <w:abstractNumId w:val="26"/>
   </w:num>
   <w:num w:numId="5">
-    <w:abstractNumId w:val="9"/>
+    <w:abstractNumId w:val="11"/>
   </w:num>
   <w:num w:numId="6">
-    <w:abstractNumId w:val="5"/>
+    <w:abstractNumId w:val="6"/>
   </w:num>
   <w:num w:numId="7">
     <w:abstractNumId w:val="2"/>
   </w:num>
   <w:num w:numId="8">
+    <w:abstractNumId w:val="8"/>
+  </w:num>
+  <w:num w:numId="9">
+    <w:abstractNumId w:val="28"/>
+  </w:num>
+  <w:num w:numId="10">
     <w:abstractNumId w:val="7"/>
   </w:num>
-  <w:num w:numId="9">
+  <w:num w:numId="11">
+    <w:abstractNumId w:val="27"/>
+  </w:num>
+  <w:num w:numId="12">
+    <w:abstractNumId w:val="12"/>
+  </w:num>
+  <w:num w:numId="13">
+    <w:abstractNumId w:val="32"/>
+  </w:num>
+  <w:num w:numId="14">
+    <w:abstractNumId w:val="10"/>
+  </w:num>
+  <w:num w:numId="15">
+    <w:abstractNumId w:val="36"/>
+  </w:num>
+  <w:num w:numId="16">
+    <w:abstractNumId w:val="30"/>
+  </w:num>
+  <w:num w:numId="17">
+    <w:abstractNumId w:val="33"/>
+  </w:num>
+  <w:num w:numId="18">
     <w:abstractNumId w:val="25"/>
   </w:num>
-  <w:num w:numId="10">
-    <w:abstractNumId w:val="6"/>
-  </w:num>
-  <w:num w:numId="11">
-    <w:abstractNumId w:val="24"/>
-  </w:num>
-  <w:num w:numId="12">
-    <w:abstractNumId w:val="10"/>
-  </w:num>
-  <w:num w:numId="13">
-    <w:abstractNumId w:val="29"/>
-  </w:num>
-  <w:num w:numId="14">
-    <w:abstractNumId w:val="8"/>
-  </w:num>
-  <w:num w:numId="15">
-    <w:abstractNumId w:val="33"/>
-  </w:num>
-  <w:num w:numId="16">
-    <w:abstractNumId w:val="27"/>
-  </w:num>
-  <w:num w:numId="17">
-    <w:abstractNumId w:val="30"/>
-  </w:num>
-  <w:num w:numId="18">
-    <w:abstractNumId w:val="22"/>
-  </w:num>
   <w:num w:numId="19">
-    <w:abstractNumId w:val="31"/>
+    <w:abstractNumId w:val="34"/>
   </w:num>
   <w:num w:numId="20">
-    <w:abstractNumId w:val="17"/>
+    <w:abstractNumId w:val="20"/>
   </w:num>
   <w:num w:numId="21">
-    <w:abstractNumId w:val="11"/>
+    <w:abstractNumId w:val="13"/>
   </w:num>
   <w:num w:numId="22">
     <w:abstractNumId w:val="3"/>
   </w:num>
   <w:num w:numId="23">
-    <w:abstractNumId w:val="32"/>
+    <w:abstractNumId w:val="35"/>
   </w:num>
   <w:num w:numId="24">
-    <w:abstractNumId w:val="16"/>
+    <w:abstractNumId w:val="19"/>
   </w:num>
   <w:num w:numId="25">
-    <w:abstractNumId w:val="15"/>
+    <w:abstractNumId w:val="18"/>
   </w:num>
   <w:num w:numId="26">
     <w:abstractNumId w:val="0"/>
   </w:num>
   <w:num w:numId="27">
-    <w:abstractNumId w:val="26"/>
+    <w:abstractNumId w:val="29"/>
   </w:num>
   <w:num w:numId="28">
     <w:abstractNumId w:val="0"/>
@@ -4828,37 +5240,46 @@
     <w:abstractNumId w:val="0"/>
   </w:num>
   <w:num w:numId="30">
-    <w:abstractNumId w:val="20"/>
+    <w:abstractNumId w:val="23"/>
   </w:num>
   <w:num w:numId="31">
-    <w:abstractNumId w:val="18"/>
+    <w:abstractNumId w:val="21"/>
   </w:num>
   <w:num w:numId="32">
     <w:abstractNumId w:val="0"/>
   </w:num>
   <w:num w:numId="33">
-    <w:abstractNumId w:val="13"/>
+    <w:abstractNumId w:val="15"/>
   </w:num>
   <w:num w:numId="34">
+    <w:abstractNumId w:val="5"/>
+  </w:num>
+  <w:num w:numId="35">
+    <w:abstractNumId w:val="14"/>
+  </w:num>
+  <w:num w:numId="36">
+    <w:abstractNumId w:val="17"/>
+  </w:num>
+  <w:num w:numId="37">
+    <w:abstractNumId w:val="22"/>
+  </w:num>
+  <w:num w:numId="38">
+    <w:abstractNumId w:val="31"/>
+  </w:num>
+  <w:num w:numId="39">
+    <w:abstractNumId w:val="9"/>
+  </w:num>
+  <w:num w:numId="40">
     <w:abstractNumId w:val="4"/>
   </w:num>
-  <w:num w:numId="35">
-    <w:abstractNumId w:val="12"/>
-  </w:num>
-  <w:num w:numId="36">
-    <w:abstractNumId w:val="14"/>
-  </w:num>
-  <w:num w:numId="37">
-    <w:abstractNumId w:val="19"/>
-  </w:num>
-  <w:num w:numId="38">
-    <w:abstractNumId w:val="28"/>
+  <w:num w:numId="41">
+    <w:abstractNumId w:val="16"/>
   </w:num>
 </w:numbering>
 </file>
 
 <file path=word/styles.xml><?xml version="1.0" encoding="utf-8"?>
-<w:styles xmlns:mc="http://schemas.openxmlformats.org/markup-compatibility/2006" xmlns:r="http://schemas.openxmlformats.org/officeDocument/2006/relationships" xmlns:w="http://schemas.openxmlformats.org/wordprocessingml/2006/main" xmlns:w14="http://schemas.microsoft.com/office/word/2010/wordml" xmlns:w15="http://schemas.microsoft.com/office/word/2012/wordml" xmlns:w16se="http://schemas.microsoft.com/office/word/2015/wordml/symex" mc:Ignorable="w14 w15 w16se">
+<w:styles xmlns:mc="http://schemas.openxmlformats.org/markup-compatibility/2006" xmlns:r="http://schemas.openxmlformats.org/officeDocument/2006/relationships" xmlns:w="http://schemas.openxmlformats.org/wordprocessingml/2006/main" xmlns:w14="http://schemas.microsoft.com/office/word/2010/wordml" xmlns:w15="http://schemas.microsoft.com/office/word/2012/wordml" xmlns:w16cex="http://schemas.microsoft.com/office/word/2018/wordml/cex" xmlns:w16cid="http://schemas.microsoft.com/office/word/2016/wordml/cid" xmlns:w16="http://schemas.microsoft.com/office/word/2018/wordml" xmlns:w16se="http://schemas.microsoft.com/office/word/2015/wordml/symex" mc:Ignorable="w14 w15 w16se w16cid w16 w16cex">
   <w:docDefaults>
     <w:rPrDefault>
       <w:rPr>
@@ -4868,7 +5289,7 @@
     </w:rPrDefault>
     <w:pPrDefault/>
   </w:docDefaults>
-  <w:latentStyles w:defLockedState="0" w:defUIPriority="99" w:defSemiHidden="0" w:defUnhideWhenUsed="0" w:defQFormat="0" w:count="371">
+  <w:latentStyles w:defLockedState="0" w:defUIPriority="99" w:defSemiHidden="0" w:defUnhideWhenUsed="0" w:defQFormat="0" w:count="376">
     <w:lsdException w:name="Normal" w:uiPriority="0" w:qFormat="1"/>
     <w:lsdException w:name="heading 1" w:uiPriority="0" w:qFormat="1"/>
     <w:lsdException w:name="heading 2" w:uiPriority="9" w:qFormat="1"/>
@@ -5231,6 +5652,11 @@
     <w:lsdException w:name="List Table 5 Dark Accent 6" w:uiPriority="50"/>
     <w:lsdException w:name="List Table 6 Colorful Accent 6" w:uiPriority="51"/>
     <w:lsdException w:name="List Table 7 Colorful Accent 6" w:uiPriority="52"/>
+    <w:lsdException w:name="Mention" w:semiHidden="1" w:unhideWhenUsed="1"/>
+    <w:lsdException w:name="Smart Hyperlink" w:semiHidden="1" w:unhideWhenUsed="1"/>
+    <w:lsdException w:name="Hashtag" w:semiHidden="1" w:unhideWhenUsed="1"/>
+    <w:lsdException w:name="Unresolved Mention" w:semiHidden="1" w:unhideWhenUsed="1"/>
+    <w:lsdException w:name="Smart Link" w:semiHidden="1" w:unhideWhenUsed="1"/>
   </w:latentStyles>
   <w:style w:type="paragraph" w:default="1" w:styleId="Normal">
     <w:name w:val="Normal"/>
@@ -6365,7 +6791,7 @@
 </file>
 
 <file path=customXml/itemProps1.xml><?xml version="1.0" encoding="utf-8"?>
-<ds:datastoreItem xmlns:ds="http://schemas.openxmlformats.org/officeDocument/2006/customXml" ds:itemID="{28E809C4-611E-4F9E-8F12-E301220E7FBC}">
+<ds:datastoreItem xmlns:ds="http://schemas.openxmlformats.org/officeDocument/2006/customXml" ds:itemID="{997ED7FF-508F-41B6-B17D-C30622C19E67}">
   <ds:schemaRefs>
     <ds:schemaRef ds:uri="http://schemas.openxmlformats.org/officeDocument/2006/bibliography"/>
   </ds:schemaRefs>

</xml_diff>

<commit_message>
Se añade imagenes al archivo de word
</commit_message>
<xml_diff>
--- a/Propuesta de Proyecto.docx
+++ b/Propuesta de Proyecto.docx
@@ -288,17 +288,7 @@
                 <w:szCs w:val="28"/>
                 <w:lang w:val="es-EC"/>
               </w:rPr>
-              <w:t xml:space="preserve">Danny </w:t>
-            </w:r>
-            <w:r>
-              <w:rPr>
-                <w:rFonts w:ascii="Helvetica" w:hAnsi="Helvetica" w:cs="Helvetica"/>
-                <w:bCs/>
-                <w:sz w:val="28"/>
-                <w:szCs w:val="28"/>
-                <w:lang w:val="es-EC"/>
-              </w:rPr>
-              <w:t>Cárdenas</w:t>
+              <w:t>Danny Cárdenas</w:t>
             </w:r>
           </w:p>
           <w:p>
@@ -684,36 +674,21 @@
     </w:p>
     <w:p>
       <w:pPr>
-        <w:rPr>
-          <w:lang w:val="es-EC"/>
-        </w:rPr>
-      </w:pPr>
-      <w:r>
-        <w:rPr>
-          <w:lang w:val="es-EC"/>
-        </w:rPr>
-        <w:t>Usted debe presentar prototipos simples utiliz</w:t>
-      </w:r>
-      <w:r>
-        <w:rPr>
-          <w:lang w:val="es-EC"/>
-        </w:rPr>
-        <w:t>ando herramientas como Balsamiq o cualquier otra</w:t>
-      </w:r>
-    </w:p>
-    <w:p>
-      <w:pPr>
         <w:pStyle w:val="Prrafodelista"/>
         <w:numPr>
           <w:ilvl w:val="0"/>
           <w:numId w:val="40"/>
         </w:numPr>
         <w:rPr>
+          <w:b/>
+          <w:bCs/>
           <w:lang w:val="es-EC"/>
         </w:rPr>
       </w:pPr>
       <w:r>
         <w:rPr>
+          <w:b/>
+          <w:bCs/>
           <w:lang w:val="es-EC"/>
         </w:rPr>
         <w:t>Login</w:t>
@@ -721,17 +696,86 @@
     </w:p>
     <w:p>
       <w:pPr>
+        <w:jc w:val="center"/>
+        <w:rPr>
+          <w:b/>
+          <w:bCs/>
+          <w:lang w:val="es-EC"/>
+        </w:rPr>
+      </w:pPr>
+      <w:r>
+        <w:rPr>
+          <w:b/>
+          <w:bCs/>
+          <w:noProof/>
+        </w:rPr>
+        <w:drawing>
+          <wp:inline distT="0" distB="0" distL="0" distR="0" wp14:anchorId="7581ABEE" wp14:editId="1268668A">
+            <wp:extent cx="1939420" cy="3320143"/>
+            <wp:effectExtent l="0" t="0" r="3810" b="0"/>
+            <wp:docPr id="1" name="Imagen 1"/>
+            <wp:cNvGraphicFramePr>
+              <a:graphicFrameLocks xmlns:a="http://schemas.openxmlformats.org/drawingml/2006/main" noChangeAspect="1"/>
+            </wp:cNvGraphicFramePr>
+            <a:graphic xmlns:a="http://schemas.openxmlformats.org/drawingml/2006/main">
+              <a:graphicData uri="http://schemas.openxmlformats.org/drawingml/2006/picture">
+                <pic:pic xmlns:pic="http://schemas.openxmlformats.org/drawingml/2006/picture">
+                  <pic:nvPicPr>
+                    <pic:cNvPr id="0" name="Picture 1"/>
+                    <pic:cNvPicPr>
+                      <a:picLocks noChangeAspect="1" noChangeArrowheads="1"/>
+                    </pic:cNvPicPr>
+                  </pic:nvPicPr>
+                  <pic:blipFill>
+                    <a:blip r:embed="rId9">
+                      <a:extLst>
+                        <a:ext uri="{28A0092B-C50C-407E-A947-70E740481C1C}">
+                          <a14:useLocalDpi xmlns:a14="http://schemas.microsoft.com/office/drawing/2010/main" val="0"/>
+                        </a:ext>
+                      </a:extLst>
+                    </a:blip>
+                    <a:srcRect/>
+                    <a:stretch>
+                      <a:fillRect/>
+                    </a:stretch>
+                  </pic:blipFill>
+                  <pic:spPr bwMode="auto">
+                    <a:xfrm>
+                      <a:off x="0" y="0"/>
+                      <a:ext cx="1956052" cy="3348616"/>
+                    </a:xfrm>
+                    <a:prstGeom prst="rect">
+                      <a:avLst/>
+                    </a:prstGeom>
+                    <a:noFill/>
+                    <a:ln>
+                      <a:noFill/>
+                    </a:ln>
+                  </pic:spPr>
+                </pic:pic>
+              </a:graphicData>
+            </a:graphic>
+          </wp:inline>
+        </w:drawing>
+      </w:r>
+    </w:p>
+    <w:p>
+      <w:pPr>
         <w:pStyle w:val="Prrafodelista"/>
         <w:numPr>
           <w:ilvl w:val="0"/>
           <w:numId w:val="40"/>
         </w:numPr>
         <w:rPr>
+          <w:b/>
+          <w:bCs/>
           <w:lang w:val="es-EC"/>
         </w:rPr>
       </w:pPr>
       <w:r>
         <w:rPr>
+          <w:b/>
+          <w:bCs/>
           <w:lang w:val="es-EC"/>
         </w:rPr>
         <w:t>Ingreso de ticket.</w:t>
@@ -739,20 +783,178 @@
     </w:p>
     <w:p>
       <w:pPr>
+        <w:jc w:val="center"/>
+        <w:rPr>
+          <w:b/>
+          <w:bCs/>
+          <w:lang w:val="es-EC"/>
+        </w:rPr>
+      </w:pPr>
+      <w:r>
+        <w:rPr>
+          <w:noProof/>
+        </w:rPr>
+        <w:drawing>
+          <wp:inline distT="0" distB="0" distL="0" distR="0" wp14:anchorId="5608F476" wp14:editId="660E1E07">
+            <wp:extent cx="1835465" cy="3331029"/>
+            <wp:effectExtent l="0" t="0" r="0" b="3175"/>
+            <wp:docPr id="2" name="Imagen 2"/>
+            <wp:cNvGraphicFramePr>
+              <a:graphicFrameLocks xmlns:a="http://schemas.openxmlformats.org/drawingml/2006/main" noChangeAspect="1"/>
+            </wp:cNvGraphicFramePr>
+            <a:graphic xmlns:a="http://schemas.openxmlformats.org/drawingml/2006/main">
+              <a:graphicData uri="http://schemas.openxmlformats.org/drawingml/2006/picture">
+                <pic:pic xmlns:pic="http://schemas.openxmlformats.org/drawingml/2006/picture">
+                  <pic:nvPicPr>
+                    <pic:cNvPr id="0" name="Picture 3"/>
+                    <pic:cNvPicPr>
+                      <a:picLocks noChangeAspect="1" noChangeArrowheads="1"/>
+                    </pic:cNvPicPr>
+                  </pic:nvPicPr>
+                  <pic:blipFill>
+                    <a:blip r:embed="rId10">
+                      <a:extLst>
+                        <a:ext uri="{28A0092B-C50C-407E-A947-70E740481C1C}">
+                          <a14:useLocalDpi xmlns:a14="http://schemas.microsoft.com/office/drawing/2010/main" val="0"/>
+                        </a:ext>
+                      </a:extLst>
+                    </a:blip>
+                    <a:srcRect/>
+                    <a:stretch>
+                      <a:fillRect/>
+                    </a:stretch>
+                  </pic:blipFill>
+                  <pic:spPr bwMode="auto">
+                    <a:xfrm>
+                      <a:off x="0" y="0"/>
+                      <a:ext cx="1848045" cy="3353860"/>
+                    </a:xfrm>
+                    <a:prstGeom prst="rect">
+                      <a:avLst/>
+                    </a:prstGeom>
+                    <a:noFill/>
+                    <a:ln>
+                      <a:noFill/>
+                    </a:ln>
+                  </pic:spPr>
+                </pic:pic>
+              </a:graphicData>
+            </a:graphic>
+          </wp:inline>
+        </w:drawing>
+      </w:r>
+    </w:p>
+    <w:p>
+      <w:pPr>
+        <w:rPr>
+          <w:b/>
+          <w:bCs/>
+          <w:lang w:val="es-EC"/>
+        </w:rPr>
+      </w:pPr>
+    </w:p>
+    <w:p>
+      <w:pPr>
+        <w:rPr>
+          <w:b/>
+          <w:bCs/>
+          <w:lang w:val="es-EC"/>
+        </w:rPr>
+      </w:pPr>
+    </w:p>
+    <w:p>
+      <w:pPr>
+        <w:rPr>
+          <w:b/>
+          <w:bCs/>
+          <w:lang w:val="es-EC"/>
+        </w:rPr>
+      </w:pPr>
+    </w:p>
+    <w:p>
+      <w:pPr>
         <w:pStyle w:val="Prrafodelista"/>
         <w:numPr>
           <w:ilvl w:val="0"/>
           <w:numId w:val="40"/>
         </w:numPr>
         <w:rPr>
+          <w:b/>
+          <w:bCs/>
           <w:lang w:val="es-EC"/>
         </w:rPr>
       </w:pPr>
       <w:r>
         <w:rPr>
+          <w:b/>
+          <w:bCs/>
           <w:lang w:val="es-EC"/>
         </w:rPr>
+        <w:lastRenderedPageBreak/>
         <w:t xml:space="preserve">Lista de tickets </w:t>
+      </w:r>
+    </w:p>
+    <w:p>
+      <w:pPr>
+        <w:jc w:val="center"/>
+        <w:rPr>
+          <w:b/>
+          <w:bCs/>
+          <w:lang w:val="es-EC"/>
+        </w:rPr>
+      </w:pPr>
+      <w:r>
+        <w:rPr>
+          <w:noProof/>
+        </w:rPr>
+        <w:drawing>
+          <wp:inline distT="0" distB="0" distL="0" distR="0" wp14:anchorId="4307403A" wp14:editId="5490E7A6">
+            <wp:extent cx="2238836" cy="4201886"/>
+            <wp:effectExtent l="0" t="0" r="9525" b="8255"/>
+            <wp:docPr id="4" name="Imagen 4"/>
+            <wp:cNvGraphicFramePr>
+              <a:graphicFrameLocks xmlns:a="http://schemas.openxmlformats.org/drawingml/2006/main" noChangeAspect="1"/>
+            </wp:cNvGraphicFramePr>
+            <a:graphic xmlns:a="http://schemas.openxmlformats.org/drawingml/2006/main">
+              <a:graphicData uri="http://schemas.openxmlformats.org/drawingml/2006/picture">
+                <pic:pic xmlns:pic="http://schemas.openxmlformats.org/drawingml/2006/picture">
+                  <pic:nvPicPr>
+                    <pic:cNvPr id="0" name="Picture 5"/>
+                    <pic:cNvPicPr>
+                      <a:picLocks noChangeAspect="1" noChangeArrowheads="1"/>
+                    </pic:cNvPicPr>
+                  </pic:nvPicPr>
+                  <pic:blipFill>
+                    <a:blip r:embed="rId11">
+                      <a:extLst>
+                        <a:ext uri="{28A0092B-C50C-407E-A947-70E740481C1C}">
+                          <a14:useLocalDpi xmlns:a14="http://schemas.microsoft.com/office/drawing/2010/main" val="0"/>
+                        </a:ext>
+                      </a:extLst>
+                    </a:blip>
+                    <a:srcRect/>
+                    <a:stretch>
+                      <a:fillRect/>
+                    </a:stretch>
+                  </pic:blipFill>
+                  <pic:spPr bwMode="auto">
+                    <a:xfrm>
+                      <a:off x="0" y="0"/>
+                      <a:ext cx="2255223" cy="4232642"/>
+                    </a:xfrm>
+                    <a:prstGeom prst="rect">
+                      <a:avLst/>
+                    </a:prstGeom>
+                    <a:noFill/>
+                    <a:ln>
+                      <a:noFill/>
+                    </a:ln>
+                  </pic:spPr>
+                </pic:pic>
+              </a:graphicData>
+            </a:graphic>
+          </wp:inline>
+        </w:drawing>
       </w:r>
     </w:p>
     <w:p>
@@ -763,29 +965,15 @@
           <w:numId w:val="40"/>
         </w:numPr>
         <w:rPr>
+          <w:b/>
+          <w:bCs/>
           <w:lang w:val="es-EC"/>
         </w:rPr>
       </w:pPr>
       <w:r>
         <w:rPr>
-          <w:lang w:val="es-EC"/>
-        </w:rPr>
-        <w:t>Status. (modificar detalles)</w:t>
-      </w:r>
-    </w:p>
-    <w:p>
-      <w:pPr>
-        <w:pStyle w:val="Prrafodelista"/>
-        <w:numPr>
-          <w:ilvl w:val="0"/>
-          <w:numId w:val="40"/>
-        </w:numPr>
-        <w:rPr>
-          <w:lang w:val="es-EC"/>
-        </w:rPr>
-      </w:pPr>
-      <w:r>
-        <w:rPr>
+          <w:b/>
+          <w:bCs/>
           <w:lang w:val="es-EC"/>
         </w:rPr>
         <w:t>Chart</w:t>
@@ -805,9 +993,62 @@
           <w:lang w:val="es-EC"/>
         </w:rPr>
       </w:pPr>
+      <w:r>
+        <w:rPr>
+          <w:noProof/>
+        </w:rPr>
+        <w:drawing>
+          <wp:inline distT="0" distB="0" distL="0" distR="0" wp14:anchorId="22090C4B" wp14:editId="318C8ECC">
+            <wp:extent cx="6299835" cy="2961640"/>
+            <wp:effectExtent l="0" t="0" r="5715" b="0"/>
+            <wp:docPr id="5" name="Imagen 5"/>
+            <wp:cNvGraphicFramePr>
+              <a:graphicFrameLocks xmlns:a="http://schemas.openxmlformats.org/drawingml/2006/main" noChangeAspect="1"/>
+            </wp:cNvGraphicFramePr>
+            <a:graphic xmlns:a="http://schemas.openxmlformats.org/drawingml/2006/main">
+              <a:graphicData uri="http://schemas.openxmlformats.org/drawingml/2006/picture">
+                <pic:pic xmlns:pic="http://schemas.openxmlformats.org/drawingml/2006/picture">
+                  <pic:nvPicPr>
+                    <pic:cNvPr id="0" name="Picture 7"/>
+                    <pic:cNvPicPr>
+                      <a:picLocks noChangeAspect="1" noChangeArrowheads="1"/>
+                    </pic:cNvPicPr>
+                  </pic:nvPicPr>
+                  <pic:blipFill>
+                    <a:blip r:embed="rId12">
+                      <a:extLst>
+                        <a:ext uri="{28A0092B-C50C-407E-A947-70E740481C1C}">
+                          <a14:useLocalDpi xmlns:a14="http://schemas.microsoft.com/office/drawing/2010/main" val="0"/>
+                        </a:ext>
+                      </a:extLst>
+                    </a:blip>
+                    <a:srcRect/>
+                    <a:stretch>
+                      <a:fillRect/>
+                    </a:stretch>
+                  </pic:blipFill>
+                  <pic:spPr bwMode="auto">
+                    <a:xfrm>
+                      <a:off x="0" y="0"/>
+                      <a:ext cx="6299835" cy="2961640"/>
+                    </a:xfrm>
+                    <a:prstGeom prst="rect">
+                      <a:avLst/>
+                    </a:prstGeom>
+                    <a:noFill/>
+                    <a:ln>
+                      <a:noFill/>
+                    </a:ln>
+                  </pic:spPr>
+                </pic:pic>
+              </a:graphicData>
+            </a:graphic>
+          </wp:inline>
+        </w:drawing>
+      </w:r>
     </w:p>
     <w:sectPr>
-      <w:footerReference w:type="default" r:id="rId9"/>
+      <w:footerReference w:type="default" r:id="rId13"/>
       <w:pgSz w:w="11906" w:h="16838"/>
       <w:pgMar w:top="1135" w:right="851" w:bottom="851" w:left="1134" w:header="720" w:footer="624" w:gutter="0"/>
       <w:cols w:space="720"/>

</xml_diff>